<commit_message>
Updated Word Items to Complete
</commit_message>
<xml_diff>
--- a/Mobile App Development Checklist.docx
+++ b/Mobile App Development Checklist.docx
@@ -185,175 +185,19 @@
         </w:numPr>
       </w:pPr>
       <w:r>
-        <w:t>Form which contains a list, location, contributors, amount (volume of product and cost)</w:t>
-      </w:r>
-    </w:p>
-    <w:p>
-      <w:pPr>
-        <w:pStyle w:val="ListParagraph"/>
-        <w:numPr>
-          <w:ilvl w:val="3"/>
-          <w:numId w:val="1"/>
-        </w:numPr>
-      </w:pPr>
-      <w:r>
-        <w:t xml:space="preserve">Distribution- One person goes buys and </w:t>
-      </w:r>
-      <w:r>
-        <w:t>everyone meets at a location</w:t>
-      </w:r>
-    </w:p>
-    <w:p>
-      <w:pPr>
-        <w:pStyle w:val="ListParagraph"/>
-        <w:numPr>
-          <w:ilvl w:val="3"/>
-          <w:numId w:val="1"/>
-        </w:numPr>
-      </w:pPr>
-      <w:r>
-        <w:t>Person who creates the buy-order specifies location for pickup.</w:t>
-      </w:r>
-    </w:p>
-    <w:p>
-      <w:pPr>
-        <w:pStyle w:val="ListParagraph"/>
-        <w:numPr>
-          <w:ilvl w:val="3"/>
-          <w:numId w:val="1"/>
-        </w:numPr>
-      </w:pPr>
-      <w:r>
-        <w:t>Rating system for buy-order to maintain integrity</w:t>
-      </w:r>
-    </w:p>
-    <w:p>
-      <w:pPr>
-        <w:pStyle w:val="ListParagraph"/>
-        <w:numPr>
-          <w:ilvl w:val="3"/>
-          <w:numId w:val="1"/>
-        </w:numPr>
-      </w:pPr>
-      <w:r>
-        <w:t>(Potential) using a money pool for a transaction of buy-order</w:t>
-      </w:r>
-    </w:p>
-    <w:p>
-      <w:pPr>
-        <w:pStyle w:val="ListParagraph"/>
-        <w:numPr>
-          <w:ilvl w:val="3"/>
-          <w:numId w:val="1"/>
-        </w:numPr>
-      </w:pPr>
-      <w:r>
-        <w:t xml:space="preserve">(Potential) mimic credit system to maintain integrity of </w:t>
-      </w:r>
-      <w:r>
-        <w:t>the buy-order</w:t>
-      </w:r>
-    </w:p>
-    <w:p>
-      <w:pPr>
-        <w:pStyle w:val="ListParagraph"/>
-        <w:numPr>
-          <w:ilvl w:val="3"/>
-          <w:numId w:val="1"/>
-        </w:numPr>
-      </w:pPr>
-      <w:r>
-        <w:t>Emails numerical code to each member in a group and buy-order creator has master list to check with</w:t>
-      </w:r>
-    </w:p>
-    <w:p>
-      <w:pPr>
-        <w:pStyle w:val="ListParagraph"/>
-        <w:numPr>
-          <w:ilvl w:val="2"/>
-          <w:numId w:val="1"/>
-        </w:numPr>
-      </w:pPr>
-      <w:r>
-        <w:t>Search a buy-orde</w:t>
-      </w:r>
-      <w:r>
-        <w:t>r</w:t>
-      </w:r>
-    </w:p>
-    <w:p>
-      <w:pPr>
-        <w:pStyle w:val="ListParagraph"/>
-        <w:numPr>
-          <w:ilvl w:val="3"/>
-          <w:numId w:val="1"/>
-        </w:numPr>
-      </w:pPr>
-      <w:r>
-        <w:t xml:space="preserve">(Potential) search by dorm or location </w:t>
-      </w:r>
-      <w:r>
-        <w:t>– Google Maps API</w:t>
-      </w:r>
-    </w:p>
-    <w:p>
-      <w:pPr>
-        <w:pStyle w:val="ListParagraph"/>
-        <w:numPr>
-          <w:ilvl w:val="3"/>
-          <w:numId w:val="1"/>
-        </w:numPr>
-      </w:pPr>
-      <w:r>
-        <w:t xml:space="preserve">Two Search Functions- </w:t>
-      </w:r>
-    </w:p>
-    <w:p>
-      <w:pPr>
-        <w:pStyle w:val="ListParagraph"/>
-        <w:numPr>
-          <w:ilvl w:val="4"/>
-          <w:numId w:val="1"/>
-        </w:numPr>
-      </w:pPr>
-      <w:r>
-        <w:t>Specific Search or Favorites – Tracking your own buy-orders</w:t>
-      </w:r>
-    </w:p>
-    <w:p>
-      <w:pPr>
-        <w:pStyle w:val="ListParagraph"/>
-        <w:numPr>
-          <w:ilvl w:val="4"/>
-          <w:numId w:val="1"/>
-        </w:numPr>
-      </w:pPr>
-      <w:r>
-        <w:t>Search buy-order near location and by category</w:t>
-      </w:r>
-    </w:p>
-    <w:p>
-      <w:pPr>
-        <w:pStyle w:val="ListParagraph"/>
-        <w:numPr>
-          <w:ilvl w:val="4"/>
-          <w:numId w:val="1"/>
-        </w:numPr>
-      </w:pPr>
-      <w:r>
-        <w:t>Contribution by member- search category</w:t>
-      </w:r>
-    </w:p>
-    <w:p>
-      <w:pPr>
-        <w:pStyle w:val="ListParagraph"/>
-        <w:numPr>
-          <w:ilvl w:val="4"/>
-          <w:numId w:val="1"/>
-        </w:numPr>
-      </w:pPr>
-      <w:r>
-        <w:t>Token generated for host and members of each buy-order</w:t>
+        <w:t>Form allows users to create a cart of items they need and how much</w:t>
+      </w:r>
+    </w:p>
+    <w:p>
+      <w:pPr>
+        <w:pStyle w:val="ListParagraph"/>
+        <w:numPr>
+          <w:ilvl w:val="3"/>
+          <w:numId w:val="1"/>
+        </w:numPr>
+      </w:pPr>
+      <w:r>
+        <w:t>Backend updates the a list of carts that drivers can then choose to deliver</w:t>
       </w:r>
       <w:bookmarkStart w:id="0" w:name="_GoBack"/>
       <w:bookmarkEnd w:id="0"/>
@@ -362,6 +206,186 @@
       <w:pPr>
         <w:pStyle w:val="ListParagraph"/>
         <w:numPr>
+          <w:ilvl w:val="3"/>
+          <w:numId w:val="1"/>
+        </w:numPr>
+      </w:pPr>
+      <w:r>
+        <w:t>Form which contains a list, location, contributors, amount (volume of product and cost)</w:t>
+      </w:r>
+    </w:p>
+    <w:p>
+      <w:pPr>
+        <w:pStyle w:val="ListParagraph"/>
+        <w:numPr>
+          <w:ilvl w:val="3"/>
+          <w:numId w:val="1"/>
+        </w:numPr>
+      </w:pPr>
+      <w:r>
+        <w:t xml:space="preserve">Distribution- One person goes buys and </w:t>
+      </w:r>
+      <w:r>
+        <w:t>everyone meets at a location</w:t>
+      </w:r>
+    </w:p>
+    <w:p>
+      <w:pPr>
+        <w:pStyle w:val="ListParagraph"/>
+        <w:numPr>
+          <w:ilvl w:val="3"/>
+          <w:numId w:val="1"/>
+        </w:numPr>
+      </w:pPr>
+      <w:r>
+        <w:t>Person who creates the buy-order specifies location for pickup.</w:t>
+      </w:r>
+    </w:p>
+    <w:p>
+      <w:pPr>
+        <w:pStyle w:val="ListParagraph"/>
+        <w:numPr>
+          <w:ilvl w:val="3"/>
+          <w:numId w:val="1"/>
+        </w:numPr>
+      </w:pPr>
+      <w:r>
+        <w:t>Rating system for buy-order to maintain integrity</w:t>
+      </w:r>
+    </w:p>
+    <w:p>
+      <w:pPr>
+        <w:pStyle w:val="ListParagraph"/>
+        <w:numPr>
+          <w:ilvl w:val="3"/>
+          <w:numId w:val="1"/>
+        </w:numPr>
+      </w:pPr>
+      <w:r>
+        <w:t>(Potential) using a money pool for a transaction of buy-order</w:t>
+      </w:r>
+    </w:p>
+    <w:p>
+      <w:pPr>
+        <w:pStyle w:val="ListParagraph"/>
+        <w:numPr>
+          <w:ilvl w:val="3"/>
+          <w:numId w:val="1"/>
+        </w:numPr>
+      </w:pPr>
+      <w:r>
+        <w:t xml:space="preserve">(Potential) mimic credit system to maintain integrity of </w:t>
+      </w:r>
+      <w:r>
+        <w:t>the buy-order</w:t>
+      </w:r>
+    </w:p>
+    <w:p>
+      <w:pPr>
+        <w:pStyle w:val="ListParagraph"/>
+        <w:numPr>
+          <w:ilvl w:val="3"/>
+          <w:numId w:val="1"/>
+        </w:numPr>
+      </w:pPr>
+      <w:r>
+        <w:t>Emails numerical code to each member in a group and buy-order creator has master list to check with</w:t>
+      </w:r>
+    </w:p>
+    <w:p>
+      <w:pPr>
+        <w:pStyle w:val="ListParagraph"/>
+        <w:numPr>
+          <w:ilvl w:val="2"/>
+          <w:numId w:val="1"/>
+        </w:numPr>
+      </w:pPr>
+      <w:r>
+        <w:t>Search a buy-orde</w:t>
+      </w:r>
+      <w:r>
+        <w:t>r</w:t>
+      </w:r>
+    </w:p>
+    <w:p>
+      <w:pPr>
+        <w:pStyle w:val="ListParagraph"/>
+        <w:numPr>
+          <w:ilvl w:val="3"/>
+          <w:numId w:val="1"/>
+        </w:numPr>
+      </w:pPr>
+      <w:r>
+        <w:t xml:space="preserve">(Potential) search by dorm or location </w:t>
+      </w:r>
+      <w:r>
+        <w:t>– Google Maps API</w:t>
+      </w:r>
+    </w:p>
+    <w:p>
+      <w:pPr>
+        <w:pStyle w:val="ListParagraph"/>
+        <w:numPr>
+          <w:ilvl w:val="3"/>
+          <w:numId w:val="1"/>
+        </w:numPr>
+      </w:pPr>
+      <w:r>
+        <w:t xml:space="preserve">Two Search Functions- </w:t>
+      </w:r>
+    </w:p>
+    <w:p>
+      <w:pPr>
+        <w:pStyle w:val="ListParagraph"/>
+        <w:numPr>
+          <w:ilvl w:val="4"/>
+          <w:numId w:val="1"/>
+        </w:numPr>
+      </w:pPr>
+      <w:r>
+        <w:t>Specific Search or Favorites – Tracking your own buy-orders</w:t>
+      </w:r>
+    </w:p>
+    <w:p>
+      <w:pPr>
+        <w:pStyle w:val="ListParagraph"/>
+        <w:numPr>
+          <w:ilvl w:val="4"/>
+          <w:numId w:val="1"/>
+        </w:numPr>
+      </w:pPr>
+      <w:r>
+        <w:t>Search buy-order near location and by category</w:t>
+      </w:r>
+    </w:p>
+    <w:p>
+      <w:pPr>
+        <w:pStyle w:val="ListParagraph"/>
+        <w:numPr>
+          <w:ilvl w:val="4"/>
+          <w:numId w:val="1"/>
+        </w:numPr>
+      </w:pPr>
+      <w:r>
+        <w:t>Contribution by member- search category</w:t>
+      </w:r>
+    </w:p>
+    <w:p>
+      <w:pPr>
+        <w:pStyle w:val="ListParagraph"/>
+        <w:numPr>
+          <w:ilvl w:val="4"/>
+          <w:numId w:val="1"/>
+        </w:numPr>
+      </w:pPr>
+      <w:r>
+        <w:t>Token generated for host and members of each buy-order</w:t>
+      </w:r>
+    </w:p>
+    <w:p>
+      <w:pPr>
+        <w:pStyle w:val="ListParagraph"/>
+        <w:numPr>
           <w:ilvl w:val="1"/>
           <w:numId w:val="1"/>
         </w:numPr>
@@ -481,6 +505,7 @@
         </w:numPr>
       </w:pPr>
       <w:r>
+        <w:lastRenderedPageBreak/>
         <w:t>(optional) Location, request Location</w:t>
       </w:r>
     </w:p>

</xml_diff>

<commit_message>
Testing of Database Connection in ModelView.
</commit_message>
<xml_diff>
--- a/Mobile App Development Checklist.docx
+++ b/Mobile App Development Checklist.docx
@@ -199,6 +199,120 @@
       <w:r>
         <w:t>Backend updates the a list of carts that drivers can then choose to deliver</w:t>
       </w:r>
+    </w:p>
+    <w:p>
+      <w:pPr>
+        <w:pStyle w:val="ListParagraph"/>
+        <w:numPr>
+          <w:ilvl w:val="3"/>
+          <w:numId w:val="1"/>
+        </w:numPr>
+      </w:pPr>
+      <w:r>
+        <w:t>Form which contains a list, location, contributors, amount (volume of product and cost)</w:t>
+      </w:r>
+    </w:p>
+    <w:p>
+      <w:pPr>
+        <w:pStyle w:val="ListParagraph"/>
+        <w:numPr>
+          <w:ilvl w:val="3"/>
+          <w:numId w:val="1"/>
+        </w:numPr>
+      </w:pPr>
+      <w:r>
+        <w:t xml:space="preserve">Distribution- One person goes buys and </w:t>
+      </w:r>
+      <w:r>
+        <w:t>everyone meets at a location</w:t>
+      </w:r>
+    </w:p>
+    <w:p>
+      <w:pPr>
+        <w:pStyle w:val="ListParagraph"/>
+        <w:numPr>
+          <w:ilvl w:val="3"/>
+          <w:numId w:val="1"/>
+        </w:numPr>
+      </w:pPr>
+      <w:r>
+        <w:t>Person who creates the buy-order specifies location for pickup.</w:t>
+      </w:r>
+    </w:p>
+    <w:p>
+      <w:pPr>
+        <w:pStyle w:val="ListParagraph"/>
+        <w:numPr>
+          <w:ilvl w:val="3"/>
+          <w:numId w:val="1"/>
+        </w:numPr>
+      </w:pPr>
+      <w:r>
+        <w:t>Rating system for buy-order to maintain integrity</w:t>
+      </w:r>
+    </w:p>
+    <w:p>
+      <w:pPr>
+        <w:pStyle w:val="ListParagraph"/>
+        <w:numPr>
+          <w:ilvl w:val="3"/>
+          <w:numId w:val="1"/>
+        </w:numPr>
+      </w:pPr>
+      <w:r>
+        <w:t>(Potential) using a money pool for a transaction of buy-order</w:t>
+      </w:r>
+    </w:p>
+    <w:p>
+      <w:pPr>
+        <w:pStyle w:val="ListParagraph"/>
+        <w:numPr>
+          <w:ilvl w:val="3"/>
+          <w:numId w:val="1"/>
+        </w:numPr>
+      </w:pPr>
+      <w:r>
+        <w:t xml:space="preserve">(Potential) mimic credit system to maintain integrity of </w:t>
+      </w:r>
+      <w:r>
+        <w:t>the buy-order</w:t>
+      </w:r>
+    </w:p>
+    <w:p>
+      <w:pPr>
+        <w:pStyle w:val="ListParagraph"/>
+        <w:numPr>
+          <w:ilvl w:val="3"/>
+          <w:numId w:val="1"/>
+        </w:numPr>
+      </w:pPr>
+      <w:r>
+        <w:t>Emails numerical code to each member in a group and buy-order creator has master list to check with</w:t>
+      </w:r>
+    </w:p>
+    <w:p>
+      <w:pPr>
+        <w:pStyle w:val="ListParagraph"/>
+        <w:numPr>
+          <w:ilvl w:val="3"/>
+          <w:numId w:val="1"/>
+        </w:numPr>
+      </w:pPr>
+      <w:r>
+        <w:t>(Potential) add a serializable barcode to determine each product uniquely</w:t>
+      </w:r>
+    </w:p>
+    <w:p>
+      <w:pPr>
+        <w:pStyle w:val="ListParagraph"/>
+        <w:numPr>
+          <w:ilvl w:val="3"/>
+          <w:numId w:val="1"/>
+        </w:numPr>
+      </w:pPr>
+      <w:r>
+        <w:t>Support number for drivers</w:t>
+      </w:r>
       <w:bookmarkStart w:id="0" w:name="_GoBack"/>
       <w:bookmarkEnd w:id="0"/>
     </w:p>
@@ -206,96 +320,6 @@
       <w:pPr>
         <w:pStyle w:val="ListParagraph"/>
         <w:numPr>
-          <w:ilvl w:val="3"/>
-          <w:numId w:val="1"/>
-        </w:numPr>
-      </w:pPr>
-      <w:r>
-        <w:t>Form which contains a list, location, contributors, amount (volume of product and cost)</w:t>
-      </w:r>
-    </w:p>
-    <w:p>
-      <w:pPr>
-        <w:pStyle w:val="ListParagraph"/>
-        <w:numPr>
-          <w:ilvl w:val="3"/>
-          <w:numId w:val="1"/>
-        </w:numPr>
-      </w:pPr>
-      <w:r>
-        <w:t xml:space="preserve">Distribution- One person goes buys and </w:t>
-      </w:r>
-      <w:r>
-        <w:t>everyone meets at a location</w:t>
-      </w:r>
-    </w:p>
-    <w:p>
-      <w:pPr>
-        <w:pStyle w:val="ListParagraph"/>
-        <w:numPr>
-          <w:ilvl w:val="3"/>
-          <w:numId w:val="1"/>
-        </w:numPr>
-      </w:pPr>
-      <w:r>
-        <w:t>Person who creates the buy-order specifies location for pickup.</w:t>
-      </w:r>
-    </w:p>
-    <w:p>
-      <w:pPr>
-        <w:pStyle w:val="ListParagraph"/>
-        <w:numPr>
-          <w:ilvl w:val="3"/>
-          <w:numId w:val="1"/>
-        </w:numPr>
-      </w:pPr>
-      <w:r>
-        <w:t>Rating system for buy-order to maintain integrity</w:t>
-      </w:r>
-    </w:p>
-    <w:p>
-      <w:pPr>
-        <w:pStyle w:val="ListParagraph"/>
-        <w:numPr>
-          <w:ilvl w:val="3"/>
-          <w:numId w:val="1"/>
-        </w:numPr>
-      </w:pPr>
-      <w:r>
-        <w:t>(Potential) using a money pool for a transaction of buy-order</w:t>
-      </w:r>
-    </w:p>
-    <w:p>
-      <w:pPr>
-        <w:pStyle w:val="ListParagraph"/>
-        <w:numPr>
-          <w:ilvl w:val="3"/>
-          <w:numId w:val="1"/>
-        </w:numPr>
-      </w:pPr>
-      <w:r>
-        <w:t xml:space="preserve">(Potential) mimic credit system to maintain integrity of </w:t>
-      </w:r>
-      <w:r>
-        <w:t>the buy-order</w:t>
-      </w:r>
-    </w:p>
-    <w:p>
-      <w:pPr>
-        <w:pStyle w:val="ListParagraph"/>
-        <w:numPr>
-          <w:ilvl w:val="3"/>
-          <w:numId w:val="1"/>
-        </w:numPr>
-      </w:pPr>
-      <w:r>
-        <w:t>Emails numerical code to each member in a group and buy-order creator has master list to check with</w:t>
-      </w:r>
-    </w:p>
-    <w:p>
-      <w:pPr>
-        <w:pStyle w:val="ListParagraph"/>
-        <w:numPr>
           <w:ilvl w:val="2"/>
           <w:numId w:val="1"/>
         </w:numPr>
@@ -469,6 +493,7 @@
         </w:numPr>
       </w:pPr>
       <w:r>
+        <w:lastRenderedPageBreak/>
         <w:t xml:space="preserve">Picture </w:t>
       </w:r>
     </w:p>
@@ -505,7 +530,6 @@
         </w:numPr>
       </w:pPr>
       <w:r>
-        <w:lastRenderedPageBreak/>
         <w:t>(optional) Location, request Location</w:t>
       </w:r>
     </w:p>

</xml_diff>

<commit_message>
Updated Plan for Summer
</commit_message>
<xml_diff>
--- a/Mobile App Development Checklist.docx
+++ b/Mobile App Development Checklist.docx
@@ -16,344 +16,35 @@
         <w:t>List</w:t>
       </w:r>
     </w:p>
-    <w:p/>
-    <w:p>
-      <w:pPr>
-        <w:pStyle w:val="ListParagraph"/>
-        <w:numPr>
-          <w:ilvl w:val="0"/>
-          <w:numId w:val="1"/>
-        </w:numPr>
-      </w:pPr>
-      <w:r>
-        <w:t>External Dependencies</w:t>
-      </w:r>
-    </w:p>
-    <w:p>
-      <w:pPr>
-        <w:pStyle w:val="ListParagraph"/>
-        <w:numPr>
-          <w:ilvl w:val="1"/>
-          <w:numId w:val="1"/>
-        </w:numPr>
-      </w:pPr>
-      <w:r>
-        <w:t>API Transaction -PayPal</w:t>
-      </w:r>
-    </w:p>
-    <w:p>
-      <w:pPr>
-        <w:pStyle w:val="ListParagraph"/>
-        <w:numPr>
-          <w:ilvl w:val="1"/>
-          <w:numId w:val="1"/>
-        </w:numPr>
-      </w:pPr>
-      <w:r>
-        <w:t>FireBase or DigitalOcean for user data and preferences</w:t>
-      </w:r>
-    </w:p>
-    <w:p>
-      <w:pPr>
-        <w:pStyle w:val="ListParagraph"/>
-        <w:numPr>
-          <w:ilvl w:val="1"/>
-          <w:numId w:val="1"/>
-        </w:numPr>
-      </w:pPr>
-      <w:r>
-        <w:t>Google Maps API</w:t>
-      </w:r>
-    </w:p>
-    <w:p>
-      <w:pPr>
-        <w:pStyle w:val="ListParagraph"/>
-        <w:numPr>
-          <w:ilvl w:val="0"/>
-          <w:numId w:val="1"/>
-        </w:numPr>
-      </w:pPr>
-      <w:r>
-        <w:t>UI Design</w:t>
-      </w:r>
-    </w:p>
-    <w:p>
-      <w:pPr>
-        <w:pStyle w:val="ListParagraph"/>
-        <w:numPr>
-          <w:ilvl w:val="1"/>
-          <w:numId w:val="1"/>
-        </w:numPr>
-      </w:pPr>
-      <w:r>
-        <w:t xml:space="preserve">Prebuilt </w:t>
-      </w:r>
-      <w:r>
-        <w:t>UI theme in Android Studio, custom or a blend</w:t>
-      </w:r>
-    </w:p>
-    <w:p>
-      <w:pPr>
-        <w:pStyle w:val="ListParagraph"/>
-        <w:numPr>
-          <w:ilvl w:val="1"/>
-          <w:numId w:val="1"/>
-        </w:numPr>
-      </w:pPr>
-      <w:r>
-        <w:t>Home Page</w:t>
-      </w:r>
-    </w:p>
-    <w:p>
-      <w:pPr>
-        <w:pStyle w:val="ListParagraph"/>
-        <w:numPr>
-          <w:ilvl w:val="2"/>
-          <w:numId w:val="1"/>
-        </w:numPr>
-      </w:pPr>
-      <w:r>
-        <w:t>Links to edit features – option 1</w:t>
-      </w:r>
-    </w:p>
-    <w:p>
-      <w:pPr>
-        <w:pStyle w:val="ListParagraph"/>
-        <w:numPr>
-          <w:ilvl w:val="2"/>
-          <w:numId w:val="1"/>
-        </w:numPr>
-      </w:pPr>
-      <w:r>
-        <w:t>Link comes later- Demonstration at the landing page – Option 2</w:t>
-      </w:r>
-    </w:p>
-    <w:p>
-      <w:pPr>
-        <w:pStyle w:val="ListParagraph"/>
-        <w:numPr>
-          <w:ilvl w:val="2"/>
-          <w:numId w:val="1"/>
-        </w:numPr>
-      </w:pPr>
-      <w:r>
-        <w:t>FAQ Board</w:t>
-      </w:r>
-    </w:p>
-    <w:p>
-      <w:pPr>
-        <w:pStyle w:val="ListParagraph"/>
-        <w:numPr>
-          <w:ilvl w:val="1"/>
-          <w:numId w:val="1"/>
-        </w:numPr>
-      </w:pPr>
-      <w:r>
-        <w:t>Login Page- consists form that is submitted to FireBase- Needs Encryption</w:t>
-      </w:r>
-    </w:p>
-    <w:p>
-      <w:pPr>
-        <w:pStyle w:val="ListParagraph"/>
-        <w:numPr>
-          <w:ilvl w:val="1"/>
-          <w:numId w:val="1"/>
-        </w:numPr>
-      </w:pPr>
-      <w:r>
-        <w:t>Main Page</w:t>
-      </w:r>
-    </w:p>
-    <w:p>
-      <w:pPr>
-        <w:pStyle w:val="ListParagraph"/>
-        <w:numPr>
-          <w:ilvl w:val="2"/>
-          <w:numId w:val="1"/>
-        </w:numPr>
-      </w:pPr>
-      <w:r>
-        <w:t xml:space="preserve">Create a buy-order </w:t>
-      </w:r>
-    </w:p>
-    <w:p>
-      <w:pPr>
-        <w:pStyle w:val="ListParagraph"/>
-        <w:numPr>
-          <w:ilvl w:val="3"/>
-          <w:numId w:val="1"/>
-        </w:numPr>
-      </w:pPr>
-      <w:r>
-        <w:t>Form which contains a list, location, contributors, amount (volume of product and cost)</w:t>
-      </w:r>
-    </w:p>
-    <w:p>
-      <w:pPr>
-        <w:pStyle w:val="ListParagraph"/>
-        <w:numPr>
-          <w:ilvl w:val="3"/>
-          <w:numId w:val="1"/>
-        </w:numPr>
-      </w:pPr>
-      <w:r>
-        <w:t xml:space="preserve">Distribution- One person goes buys and </w:t>
-      </w:r>
-      <w:r>
-        <w:t>everyone meets at a location</w:t>
-      </w:r>
-    </w:p>
-    <w:p>
-      <w:pPr>
-        <w:pStyle w:val="ListParagraph"/>
-        <w:numPr>
-          <w:ilvl w:val="3"/>
-          <w:numId w:val="1"/>
-        </w:numPr>
-      </w:pPr>
-      <w:r>
-        <w:t>Person who creates the buy-order specifies location for pickup.</w:t>
-      </w:r>
-    </w:p>
-    <w:p>
-      <w:pPr>
-        <w:pStyle w:val="ListParagraph"/>
-        <w:numPr>
-          <w:ilvl w:val="3"/>
-          <w:numId w:val="1"/>
-        </w:numPr>
-      </w:pPr>
-      <w:r>
-        <w:t>Rating system for buy-order to maintain integrity</w:t>
-      </w:r>
-    </w:p>
-    <w:p>
-      <w:pPr>
-        <w:pStyle w:val="ListParagraph"/>
-        <w:numPr>
-          <w:ilvl w:val="3"/>
-          <w:numId w:val="1"/>
-        </w:numPr>
-      </w:pPr>
-      <w:r>
-        <w:t>(Potential) using a money pool for a transaction of buy-order</w:t>
-      </w:r>
-    </w:p>
-    <w:p>
-      <w:pPr>
-        <w:pStyle w:val="ListParagraph"/>
-        <w:numPr>
-          <w:ilvl w:val="3"/>
-          <w:numId w:val="1"/>
-        </w:numPr>
-      </w:pPr>
-      <w:r>
-        <w:t xml:space="preserve">(Potential) mimic credit system to maintain integrity of </w:t>
-      </w:r>
-      <w:r>
-        <w:t>the buy-order</w:t>
-      </w:r>
-    </w:p>
-    <w:p>
-      <w:pPr>
-        <w:pStyle w:val="ListParagraph"/>
-        <w:numPr>
-          <w:ilvl w:val="3"/>
-          <w:numId w:val="1"/>
-        </w:numPr>
-      </w:pPr>
-      <w:r>
-        <w:t>Emails numerical code to each member in a group and buy-order creator has master list to check with</w:t>
-      </w:r>
-    </w:p>
-    <w:p>
-      <w:pPr>
-        <w:pStyle w:val="ListParagraph"/>
-        <w:numPr>
-          <w:ilvl w:val="2"/>
-          <w:numId w:val="1"/>
-        </w:numPr>
-      </w:pPr>
-      <w:r>
-        <w:t>Search a buy-orde</w:t>
-      </w:r>
-      <w:r>
-        <w:t>r</w:t>
-      </w:r>
-    </w:p>
-    <w:p>
-      <w:pPr>
-        <w:pStyle w:val="ListParagraph"/>
-        <w:numPr>
-          <w:ilvl w:val="3"/>
-          <w:numId w:val="1"/>
-        </w:numPr>
-      </w:pPr>
-      <w:r>
-        <w:t xml:space="preserve">(Potential) search by dorm or location </w:t>
-      </w:r>
-      <w:r>
-        <w:t>– Google Maps API</w:t>
-      </w:r>
-    </w:p>
-    <w:p>
-      <w:pPr>
-        <w:pStyle w:val="ListParagraph"/>
-        <w:numPr>
-          <w:ilvl w:val="3"/>
-          <w:numId w:val="1"/>
-        </w:numPr>
-      </w:pPr>
-      <w:r>
-        <w:t xml:space="preserve">Two Search Functions- </w:t>
-      </w:r>
-    </w:p>
-    <w:p>
-      <w:pPr>
-        <w:pStyle w:val="ListParagraph"/>
-        <w:numPr>
-          <w:ilvl w:val="4"/>
-          <w:numId w:val="1"/>
-        </w:numPr>
-      </w:pPr>
-      <w:r>
-        <w:t>Specific Search or Favorites – Tracking your own buy-orders</w:t>
-      </w:r>
-    </w:p>
-    <w:p>
-      <w:pPr>
-        <w:pStyle w:val="ListParagraph"/>
-        <w:numPr>
-          <w:ilvl w:val="4"/>
-          <w:numId w:val="1"/>
-        </w:numPr>
-      </w:pPr>
-      <w:r>
-        <w:t>Search buy-order near location and by category</w:t>
-      </w:r>
-    </w:p>
-    <w:p>
-      <w:pPr>
-        <w:pStyle w:val="ListParagraph"/>
-        <w:numPr>
-          <w:ilvl w:val="4"/>
-          <w:numId w:val="1"/>
-        </w:numPr>
-      </w:pPr>
-      <w:r>
-        <w:t>Contribution by member- search category</w:t>
-      </w:r>
-    </w:p>
-    <w:p>
-      <w:pPr>
-        <w:pStyle w:val="ListParagraph"/>
-        <w:numPr>
-          <w:ilvl w:val="4"/>
-          <w:numId w:val="1"/>
-        </w:numPr>
-      </w:pPr>
-      <w:r>
-        <w:t>Token generated for host and members of each buy-order</w:t>
+    <w:p>
+      <w:r>
+        <w:t xml:space="preserve">Repository: </w:t>
+      </w:r>
+      <w:r>
+        <w:t>falloodaboy</w:t>
+      </w:r>
+      <w:r>
+        <w:t>/U-Pitt-Mobile-Challenge -</w:t>
+      </w:r>
+      <w:proofErr w:type="spellStart"/>
+      <w:proofErr w:type="gramStart"/>
+      <w:r>
+        <w:t>branch:Zohaib</w:t>
+      </w:r>
+      <w:proofErr w:type="spellEnd"/>
+      <w:proofErr w:type="gramEnd"/>
+    </w:p>
+    <w:p>
+      <w:r>
+        <w:t xml:space="preserve">Repository: BulkBuyerV2 under </w:t>
+      </w:r>
+      <w:proofErr w:type="spellStart"/>
+      <w:r>
+        <w:t>IsaiahGlymour’s</w:t>
+      </w:r>
+      <w:proofErr w:type="spellEnd"/>
+      <w:r>
+        <w:t xml:space="preserve"> repository.</w:t>
       </w:r>
       <w:bookmarkStart w:id="0" w:name="_GoBack"/>
       <w:bookmarkEnd w:id="0"/>
@@ -362,11 +53,478 @@
       <w:pPr>
         <w:pStyle w:val="ListParagraph"/>
         <w:numPr>
+          <w:ilvl w:val="0"/>
+          <w:numId w:val="1"/>
+        </w:numPr>
+      </w:pPr>
+      <w:r>
+        <w:t>External Dependencies</w:t>
+      </w:r>
+    </w:p>
+    <w:p>
+      <w:pPr>
+        <w:pStyle w:val="ListParagraph"/>
+        <w:numPr>
           <w:ilvl w:val="1"/>
           <w:numId w:val="1"/>
         </w:numPr>
       </w:pPr>
       <w:r>
+        <w:t>API Transaction -PayPal</w:t>
+      </w:r>
+    </w:p>
+    <w:p>
+      <w:pPr>
+        <w:pStyle w:val="ListParagraph"/>
+        <w:numPr>
+          <w:ilvl w:val="1"/>
+          <w:numId w:val="1"/>
+        </w:numPr>
+      </w:pPr>
+      <w:r>
+        <w:t>FireBas</w:t>
+      </w:r>
+      <w:r>
+        <w:t xml:space="preserve">e Rules </w:t>
+      </w:r>
+    </w:p>
+    <w:p>
+      <w:pPr>
+        <w:pStyle w:val="ListParagraph"/>
+        <w:numPr>
+          <w:ilvl w:val="1"/>
+          <w:numId w:val="1"/>
+        </w:numPr>
+      </w:pPr>
+      <w:r>
+        <w:t>*</w:t>
+      </w:r>
+      <w:r>
+        <w:t>Google Maps API</w:t>
+      </w:r>
+    </w:p>
+    <w:p>
+      <w:pPr>
+        <w:pStyle w:val="ListParagraph"/>
+        <w:numPr>
+          <w:ilvl w:val="1"/>
+          <w:numId w:val="1"/>
+        </w:numPr>
+      </w:pPr>
+      <w:r>
+        <w:t xml:space="preserve">Database should have </w:t>
+      </w:r>
+      <w:r>
+        <w:t xml:space="preserve">Java Script </w:t>
+      </w:r>
+      <w:r>
+        <w:t xml:space="preserve">function that merge sorts the Order List </w:t>
+      </w:r>
+    </w:p>
+    <w:p>
+      <w:pPr>
+        <w:pStyle w:val="ListParagraph"/>
+        <w:numPr>
+          <w:ilvl w:val="0"/>
+          <w:numId w:val="1"/>
+        </w:numPr>
+      </w:pPr>
+      <w:r>
+        <w:t>UI Design</w:t>
+      </w:r>
+    </w:p>
+    <w:p>
+      <w:pPr>
+        <w:pStyle w:val="ListParagraph"/>
+        <w:numPr>
+          <w:ilvl w:val="1"/>
+          <w:numId w:val="1"/>
+        </w:numPr>
+      </w:pPr>
+      <w:r>
+        <w:t xml:space="preserve">Prebuilt </w:t>
+      </w:r>
+      <w:r>
+        <w:t>UI theme in Android Studio, custom or a blend</w:t>
+      </w:r>
+    </w:p>
+    <w:p>
+      <w:pPr>
+        <w:pStyle w:val="ListParagraph"/>
+        <w:numPr>
+          <w:ilvl w:val="1"/>
+          <w:numId w:val="1"/>
+        </w:numPr>
+      </w:pPr>
+      <w:r>
+        <w:t>Home Page</w:t>
+      </w:r>
+    </w:p>
+    <w:p>
+      <w:pPr>
+        <w:pStyle w:val="ListParagraph"/>
+        <w:numPr>
+          <w:ilvl w:val="2"/>
+          <w:numId w:val="1"/>
+        </w:numPr>
+      </w:pPr>
+      <w:r>
+        <w:t>Log In</w:t>
+      </w:r>
+    </w:p>
+    <w:p>
+      <w:pPr>
+        <w:pStyle w:val="ListParagraph"/>
+        <w:numPr>
+          <w:ilvl w:val="2"/>
+          <w:numId w:val="1"/>
+        </w:numPr>
+      </w:pPr>
+      <w:r>
+        <w:t>Sign Up</w:t>
+      </w:r>
+    </w:p>
+    <w:p>
+      <w:pPr>
+        <w:pStyle w:val="ListParagraph"/>
+        <w:numPr>
+          <w:ilvl w:val="2"/>
+          <w:numId w:val="1"/>
+        </w:numPr>
+      </w:pPr>
+      <w:r>
+        <w:t>FAQ Board</w:t>
+      </w:r>
+    </w:p>
+    <w:p>
+      <w:pPr>
+        <w:pStyle w:val="ListParagraph"/>
+        <w:numPr>
+          <w:ilvl w:val="1"/>
+          <w:numId w:val="1"/>
+        </w:numPr>
+      </w:pPr>
+      <w:r>
+        <w:t>Login Page- consists form that is submitted to FireBase- Needs Encryption</w:t>
+      </w:r>
+    </w:p>
+    <w:p>
+      <w:pPr>
+        <w:pStyle w:val="ListParagraph"/>
+        <w:numPr>
+          <w:ilvl w:val="1"/>
+          <w:numId w:val="1"/>
+        </w:numPr>
+      </w:pPr>
+      <w:r>
+        <w:t>Navigation Bar</w:t>
+      </w:r>
+    </w:p>
+    <w:p>
+      <w:pPr>
+        <w:pStyle w:val="ListParagraph"/>
+        <w:numPr>
+          <w:ilvl w:val="2"/>
+          <w:numId w:val="1"/>
+        </w:numPr>
+      </w:pPr>
+      <w:r>
+        <w:t xml:space="preserve">Orderlist- navigates to Orderlist </w:t>
+      </w:r>
+      <w:r>
+        <w:t>page</w:t>
+      </w:r>
+    </w:p>
+    <w:p>
+      <w:pPr>
+        <w:pStyle w:val="ListParagraph"/>
+        <w:numPr>
+          <w:ilvl w:val="2"/>
+          <w:numId w:val="1"/>
+        </w:numPr>
+      </w:pPr>
+      <w:r>
+        <w:t>User Profile- navigates to the landing page</w:t>
+      </w:r>
+    </w:p>
+    <w:p>
+      <w:pPr>
+        <w:pStyle w:val="ListParagraph"/>
+        <w:numPr>
+          <w:ilvl w:val="2"/>
+          <w:numId w:val="1"/>
+        </w:numPr>
+      </w:pPr>
+      <w:r>
+        <w:t xml:space="preserve">Potential: MyBuyOrders page if there isn’t room for fragment on profile page </w:t>
+      </w:r>
+    </w:p>
+    <w:p>
+      <w:pPr>
+        <w:pStyle w:val="ListParagraph"/>
+        <w:numPr>
+          <w:ilvl w:val="1"/>
+          <w:numId w:val="1"/>
+        </w:numPr>
+      </w:pPr>
+      <w:r>
+        <w:t>Main Page</w:t>
+      </w:r>
+    </w:p>
+    <w:p>
+      <w:pPr>
+        <w:pStyle w:val="ListParagraph"/>
+        <w:numPr>
+          <w:ilvl w:val="2"/>
+          <w:numId w:val="1"/>
+        </w:numPr>
+      </w:pPr>
+      <w:r>
+        <w:t xml:space="preserve">Create a buy-order </w:t>
+      </w:r>
+    </w:p>
+    <w:p>
+      <w:pPr>
+        <w:pStyle w:val="ListParagraph"/>
+        <w:numPr>
+          <w:ilvl w:val="3"/>
+          <w:numId w:val="1"/>
+        </w:numPr>
+      </w:pPr>
+      <w:r>
+        <w:t>Form which contains a list, location, contributors, amount (volume of product and cost)</w:t>
+      </w:r>
+    </w:p>
+    <w:p>
+      <w:pPr>
+        <w:pStyle w:val="ListParagraph"/>
+        <w:numPr>
+          <w:ilvl w:val="3"/>
+          <w:numId w:val="1"/>
+        </w:numPr>
+      </w:pPr>
+      <w:r>
+        <w:t xml:space="preserve">Distribution- One person goes buys and </w:t>
+      </w:r>
+      <w:r>
+        <w:t>everyone meets at a location</w:t>
+      </w:r>
+    </w:p>
+    <w:p>
+      <w:pPr>
+        <w:pStyle w:val="ListParagraph"/>
+        <w:numPr>
+          <w:ilvl w:val="3"/>
+          <w:numId w:val="1"/>
+        </w:numPr>
+      </w:pPr>
+      <w:r>
+        <w:t>Person who creates the buy-order specifies location for pickup.</w:t>
+      </w:r>
+    </w:p>
+    <w:p>
+      <w:pPr>
+        <w:pStyle w:val="ListParagraph"/>
+        <w:numPr>
+          <w:ilvl w:val="3"/>
+          <w:numId w:val="1"/>
+        </w:numPr>
+      </w:pPr>
+      <w:r>
+        <w:t>Rating system for buy-order to maintain integrity</w:t>
+      </w:r>
+    </w:p>
+    <w:p>
+      <w:pPr>
+        <w:pStyle w:val="ListParagraph"/>
+        <w:numPr>
+          <w:ilvl w:val="3"/>
+          <w:numId w:val="1"/>
+        </w:numPr>
+      </w:pPr>
+      <w:r>
+        <w:t>(Potential) using a money pool for a transaction of buy-order</w:t>
+      </w:r>
+    </w:p>
+    <w:p>
+      <w:pPr>
+        <w:pStyle w:val="ListParagraph"/>
+        <w:numPr>
+          <w:ilvl w:val="3"/>
+          <w:numId w:val="1"/>
+        </w:numPr>
+      </w:pPr>
+      <w:r>
+        <w:t xml:space="preserve">(Potential) mimic credit system to maintain integrity of </w:t>
+      </w:r>
+      <w:r>
+        <w:t>the buy-order</w:t>
+      </w:r>
+    </w:p>
+    <w:p>
+      <w:pPr>
+        <w:pStyle w:val="ListParagraph"/>
+        <w:numPr>
+          <w:ilvl w:val="3"/>
+          <w:numId w:val="1"/>
+        </w:numPr>
+      </w:pPr>
+      <w:r>
+        <w:t>Emails numerical code to each member in a group and buy-order creator has master list to check with</w:t>
+      </w:r>
+    </w:p>
+    <w:p>
+      <w:pPr>
+        <w:pStyle w:val="ListParagraph"/>
+        <w:numPr>
+          <w:ilvl w:val="3"/>
+          <w:numId w:val="1"/>
+        </w:numPr>
+      </w:pPr>
+      <w:r>
+        <w:t>Does 3 things:</w:t>
+      </w:r>
+    </w:p>
+    <w:p>
+      <w:pPr>
+        <w:pStyle w:val="ListParagraph"/>
+        <w:numPr>
+          <w:ilvl w:val="4"/>
+          <w:numId w:val="1"/>
+        </w:numPr>
+      </w:pPr>
+      <w:r>
+        <w:t>Adds Metadata to the Order</w:t>
+      </w:r>
+      <w:r>
+        <w:t>l</w:t>
+      </w:r>
+      <w:r>
+        <w:t>ist.</w:t>
+      </w:r>
+      <w:r>
+        <w:t xml:space="preserve"> (</w:t>
+      </w:r>
+      <w:proofErr w:type="gramStart"/>
+      <w:r>
+        <w:t>updates  backend</w:t>
+      </w:r>
+      <w:proofErr w:type="gramEnd"/>
+      <w:r>
+        <w:t>)</w:t>
+      </w:r>
+    </w:p>
+    <w:p>
+      <w:pPr>
+        <w:pStyle w:val="ListParagraph"/>
+        <w:numPr>
+          <w:ilvl w:val="4"/>
+          <w:numId w:val="1"/>
+        </w:numPr>
+      </w:pPr>
+      <w:r>
+        <w:t>Adds Metadata to MyBuyOrders</w:t>
+      </w:r>
+    </w:p>
+    <w:p>
+      <w:pPr>
+        <w:pStyle w:val="ListParagraph"/>
+        <w:numPr>
+          <w:ilvl w:val="2"/>
+          <w:numId w:val="1"/>
+        </w:numPr>
+      </w:pPr>
+      <w:r>
+        <w:t>Search a buy-orde</w:t>
+      </w:r>
+      <w:r>
+        <w:t>r</w:t>
+      </w:r>
+    </w:p>
+    <w:p>
+      <w:pPr>
+        <w:pStyle w:val="ListParagraph"/>
+        <w:numPr>
+          <w:ilvl w:val="3"/>
+          <w:numId w:val="1"/>
+        </w:numPr>
+      </w:pPr>
+      <w:r>
+        <w:t xml:space="preserve">(Potential) search by dorm or location </w:t>
+      </w:r>
+      <w:r>
+        <w:t>– Google Maps API</w:t>
+      </w:r>
+    </w:p>
+    <w:p>
+      <w:pPr>
+        <w:pStyle w:val="ListParagraph"/>
+        <w:numPr>
+          <w:ilvl w:val="3"/>
+          <w:numId w:val="1"/>
+        </w:numPr>
+      </w:pPr>
+      <w:r>
+        <w:t xml:space="preserve">Two Search Functions- </w:t>
+      </w:r>
+    </w:p>
+    <w:p>
+      <w:pPr>
+        <w:pStyle w:val="ListParagraph"/>
+        <w:numPr>
+          <w:ilvl w:val="4"/>
+          <w:numId w:val="1"/>
+        </w:numPr>
+      </w:pPr>
+      <w:r>
+        <w:t>Specific Search or Favorites – Tracking your own buy-orders</w:t>
+      </w:r>
+    </w:p>
+    <w:p>
+      <w:pPr>
+        <w:pStyle w:val="ListParagraph"/>
+        <w:numPr>
+          <w:ilvl w:val="4"/>
+          <w:numId w:val="1"/>
+        </w:numPr>
+      </w:pPr>
+      <w:r>
+        <w:t>Search buy-order near location and by category</w:t>
+      </w:r>
+    </w:p>
+    <w:p>
+      <w:pPr>
+        <w:pStyle w:val="ListParagraph"/>
+        <w:numPr>
+          <w:ilvl w:val="4"/>
+          <w:numId w:val="1"/>
+        </w:numPr>
+      </w:pPr>
+      <w:r>
+        <w:t>Contribution by member- search category</w:t>
+      </w:r>
+    </w:p>
+    <w:p>
+      <w:pPr>
+        <w:pStyle w:val="ListParagraph"/>
+        <w:numPr>
+          <w:ilvl w:val="4"/>
+          <w:numId w:val="1"/>
+        </w:numPr>
+      </w:pPr>
+      <w:r>
+        <w:t>Token generated for host and members of each buy-order</w:t>
+      </w:r>
+    </w:p>
+    <w:p>
+      <w:pPr>
+        <w:pStyle w:val="ListParagraph"/>
+        <w:numPr>
+          <w:ilvl w:val="1"/>
+          <w:numId w:val="1"/>
+        </w:numPr>
+      </w:pPr>
+      <w:r>
         <w:t xml:space="preserve">User </w:t>
       </w:r>
       <w:r>
@@ -397,6 +555,7 @@
         </w:numPr>
       </w:pPr>
       <w:r>
+        <w:lastRenderedPageBreak/>
         <w:t xml:space="preserve">Email, phone number and Location to help prevent scammers </w:t>
       </w:r>
     </w:p>
@@ -416,6 +575,18 @@
       <w:pPr>
         <w:pStyle w:val="ListParagraph"/>
         <w:numPr>
+          <w:ilvl w:val="2"/>
+          <w:numId w:val="1"/>
+        </w:numPr>
+      </w:pPr>
+      <w:r>
+        <w:t>UID is abstracted and is used primarily as a key for buy-order</w:t>
+      </w:r>
+    </w:p>
+    <w:p>
+      <w:pPr>
+        <w:pStyle w:val="ListParagraph"/>
+        <w:numPr>
           <w:ilvl w:val="1"/>
           <w:numId w:val="1"/>
         </w:numPr>
@@ -540,10 +711,19 @@
         </w:numPr>
       </w:pPr>
       <w:r>
-        <w:t>Transaction API</w:t>
-      </w:r>
-      <w:r>
-        <w:t xml:space="preserve"> linked to app</w:t>
+        <w:t>Fir</w:t>
+      </w:r>
+      <w:r>
+        <w:t>e</w:t>
+      </w:r>
+      <w:r>
+        <w:t xml:space="preserve">base </w:t>
+      </w:r>
+      <w:r>
+        <w:t xml:space="preserve">rules need to be written and tested with users, buy orders, </w:t>
+      </w:r>
+      <w:r>
+        <w:t>orderlist</w:t>
       </w:r>
     </w:p>
     <w:p>
@@ -555,13 +735,10 @@
         </w:numPr>
       </w:pPr>
       <w:r>
-        <w:t>Fir</w:t>
-      </w:r>
-      <w:r>
-        <w:t>e</w:t>
-      </w:r>
-      <w:r>
-        <w:t>base set up</w:t>
+        <w:t xml:space="preserve">UID </w:t>
+      </w:r>
+      <w:r>
+        <w:t>will keep track of user and his/her buy order</w:t>
       </w:r>
     </w:p>
     <w:p>
@@ -597,7 +774,7 @@
         </w:numPr>
       </w:pPr>
       <w:r>
-        <w:t xml:space="preserve">Login and Home Page </w:t>
+        <w:t xml:space="preserve">Home Page </w:t>
       </w:r>
     </w:p>
     <w:p>

</xml_diff>

<commit_message>
Added App Architecture Plan
</commit_message>
<xml_diff>
--- a/Mobile App Development Checklist.docx
+++ b/Mobile App Development Checklist.docx
@@ -46,241 +46,256 @@
       <w:r>
         <w:t xml:space="preserve"> repository.</w:t>
       </w:r>
+    </w:p>
+    <w:p>
+      <w:pPr>
+        <w:pStyle w:val="ListParagraph"/>
+        <w:numPr>
+          <w:ilvl w:val="0"/>
+          <w:numId w:val="1"/>
+        </w:numPr>
+      </w:pPr>
+      <w:r>
+        <w:t>External Dependencies</w:t>
+      </w:r>
+    </w:p>
+    <w:p>
+      <w:pPr>
+        <w:pStyle w:val="ListParagraph"/>
+        <w:numPr>
+          <w:ilvl w:val="1"/>
+          <w:numId w:val="1"/>
+        </w:numPr>
+      </w:pPr>
+      <w:r>
+        <w:t>API Transaction -PayPal</w:t>
+      </w:r>
+    </w:p>
+    <w:p>
+      <w:pPr>
+        <w:pStyle w:val="ListParagraph"/>
+        <w:numPr>
+          <w:ilvl w:val="1"/>
+          <w:numId w:val="1"/>
+        </w:numPr>
+      </w:pPr>
+      <w:r>
+        <w:t>FireBas</w:t>
+      </w:r>
+      <w:r>
+        <w:t xml:space="preserve">e Rules </w:t>
+      </w:r>
+    </w:p>
+    <w:p>
+      <w:pPr>
+        <w:pStyle w:val="ListParagraph"/>
+        <w:numPr>
+          <w:ilvl w:val="1"/>
+          <w:numId w:val="1"/>
+        </w:numPr>
+      </w:pPr>
+      <w:r>
+        <w:t>*</w:t>
+      </w:r>
+      <w:r>
+        <w:t>Google Maps API</w:t>
+      </w:r>
+    </w:p>
+    <w:p>
+      <w:pPr>
+        <w:pStyle w:val="ListParagraph"/>
+        <w:numPr>
+          <w:ilvl w:val="1"/>
+          <w:numId w:val="1"/>
+        </w:numPr>
+      </w:pPr>
+      <w:r>
+        <w:t xml:space="preserve">Database should have </w:t>
+      </w:r>
+      <w:r>
+        <w:t xml:space="preserve">Java Script </w:t>
+      </w:r>
+      <w:r>
+        <w:t xml:space="preserve">function that merge sorts the Order List </w:t>
+      </w:r>
+    </w:p>
+    <w:p>
+      <w:pPr>
+        <w:pStyle w:val="ListParagraph"/>
+        <w:numPr>
+          <w:ilvl w:val="0"/>
+          <w:numId w:val="1"/>
+        </w:numPr>
+      </w:pPr>
+      <w:r>
+        <w:t>UI Design</w:t>
+      </w:r>
+    </w:p>
+    <w:p>
+      <w:pPr>
+        <w:pStyle w:val="ListParagraph"/>
+        <w:numPr>
+          <w:ilvl w:val="1"/>
+          <w:numId w:val="1"/>
+        </w:numPr>
+      </w:pPr>
+      <w:r>
+        <w:t xml:space="preserve">Prebuilt </w:t>
+      </w:r>
+      <w:r>
+        <w:t>UI theme in Android Studio, custom or a blend</w:t>
+      </w:r>
+    </w:p>
+    <w:p>
+      <w:pPr>
+        <w:pStyle w:val="ListParagraph"/>
+        <w:numPr>
+          <w:ilvl w:val="1"/>
+          <w:numId w:val="1"/>
+        </w:numPr>
+      </w:pPr>
+      <w:r>
+        <w:t>Home Page</w:t>
+      </w:r>
+    </w:p>
+    <w:p>
+      <w:pPr>
+        <w:pStyle w:val="ListParagraph"/>
+        <w:numPr>
+          <w:ilvl w:val="2"/>
+          <w:numId w:val="1"/>
+        </w:numPr>
+      </w:pPr>
+      <w:r>
+        <w:t>Log In</w:t>
+      </w:r>
+    </w:p>
+    <w:p>
+      <w:pPr>
+        <w:pStyle w:val="ListParagraph"/>
+        <w:numPr>
+          <w:ilvl w:val="2"/>
+          <w:numId w:val="1"/>
+        </w:numPr>
+      </w:pPr>
+      <w:r>
+        <w:t>Sign Up</w:t>
+      </w:r>
+    </w:p>
+    <w:p>
+      <w:pPr>
+        <w:pStyle w:val="ListParagraph"/>
+        <w:numPr>
+          <w:ilvl w:val="2"/>
+          <w:numId w:val="1"/>
+        </w:numPr>
+      </w:pPr>
+      <w:r>
+        <w:t>FAQ Board</w:t>
+      </w:r>
+    </w:p>
+    <w:p>
+      <w:pPr>
+        <w:pStyle w:val="ListParagraph"/>
+        <w:numPr>
+          <w:ilvl w:val="1"/>
+          <w:numId w:val="1"/>
+        </w:numPr>
+      </w:pPr>
+      <w:r>
+        <w:t>Login Page- consists form that is submitted to FireBase- Needs Encryption</w:t>
+      </w:r>
+    </w:p>
+    <w:p>
+      <w:pPr>
+        <w:pStyle w:val="ListParagraph"/>
+        <w:numPr>
+          <w:ilvl w:val="1"/>
+          <w:numId w:val="1"/>
+        </w:numPr>
+      </w:pPr>
+      <w:r>
+        <w:t>Navigation Bar</w:t>
+      </w:r>
+    </w:p>
+    <w:p>
+      <w:pPr>
+        <w:pStyle w:val="ListParagraph"/>
+        <w:numPr>
+          <w:ilvl w:val="2"/>
+          <w:numId w:val="1"/>
+        </w:numPr>
+      </w:pPr>
+      <w:r>
+        <w:t xml:space="preserve">Orderlist- navigates to Orderlist </w:t>
+      </w:r>
+      <w:r>
+        <w:t>page</w:t>
+      </w:r>
+    </w:p>
+    <w:p>
+      <w:pPr>
+        <w:pStyle w:val="ListParagraph"/>
+        <w:numPr>
+          <w:ilvl w:val="2"/>
+          <w:numId w:val="1"/>
+        </w:numPr>
+      </w:pPr>
+      <w:r>
+        <w:t>User Profile- navigates to the landing page</w:t>
+      </w:r>
+    </w:p>
+    <w:p>
+      <w:pPr>
+        <w:pStyle w:val="ListParagraph"/>
+        <w:numPr>
+          <w:ilvl w:val="2"/>
+          <w:numId w:val="1"/>
+        </w:numPr>
+      </w:pPr>
+      <w:r>
+        <w:t xml:space="preserve">Potential: MyBuyOrders page if there isn’t room for fragment on profile page </w:t>
+      </w:r>
+    </w:p>
+    <w:p>
+      <w:pPr>
+        <w:pStyle w:val="ListParagraph"/>
+        <w:numPr>
+          <w:ilvl w:val="1"/>
+          <w:numId w:val="1"/>
+        </w:numPr>
+      </w:pPr>
+      <w:r>
+        <w:t>Main Page</w:t>
+      </w:r>
+    </w:p>
+    <w:p>
+      <w:pPr>
+        <w:pStyle w:val="ListParagraph"/>
+        <w:numPr>
+          <w:ilvl w:val="2"/>
+          <w:numId w:val="1"/>
+        </w:numPr>
+      </w:pPr>
+      <w:r>
+        <w:t xml:space="preserve">Create a buy-order </w:t>
+      </w:r>
+    </w:p>
+    <w:p>
+      <w:pPr>
+        <w:pStyle w:val="ListParagraph"/>
+        <w:numPr>
+          <w:ilvl w:val="3"/>
+          <w:numId w:val="1"/>
+        </w:numPr>
+      </w:pPr>
+      <w:r>
+        <w:t xml:space="preserve">Form which contains a list, location, contributors, </w:t>
+      </w:r>
       <w:bookmarkStart w:id="0" w:name="_GoBack"/>
       <w:bookmarkEnd w:id="0"/>
-    </w:p>
-    <w:p>
-      <w:pPr>
-        <w:pStyle w:val="ListParagraph"/>
-        <w:numPr>
-          <w:ilvl w:val="0"/>
-          <w:numId w:val="1"/>
-        </w:numPr>
-      </w:pPr>
-      <w:r>
-        <w:t>External Dependencies</w:t>
-      </w:r>
-    </w:p>
-    <w:p>
-      <w:pPr>
-        <w:pStyle w:val="ListParagraph"/>
-        <w:numPr>
-          <w:ilvl w:val="1"/>
-          <w:numId w:val="1"/>
-        </w:numPr>
-      </w:pPr>
-      <w:r>
-        <w:t>API Transaction -PayPal</w:t>
-      </w:r>
-    </w:p>
-    <w:p>
-      <w:pPr>
-        <w:pStyle w:val="ListParagraph"/>
-        <w:numPr>
-          <w:ilvl w:val="1"/>
-          <w:numId w:val="1"/>
-        </w:numPr>
-      </w:pPr>
-      <w:r>
-        <w:t>FireBas</w:t>
-      </w:r>
-      <w:r>
-        <w:t xml:space="preserve">e Rules </w:t>
-      </w:r>
-    </w:p>
-    <w:p>
-      <w:pPr>
-        <w:pStyle w:val="ListParagraph"/>
-        <w:numPr>
-          <w:ilvl w:val="1"/>
-          <w:numId w:val="1"/>
-        </w:numPr>
-      </w:pPr>
-      <w:r>
-        <w:t>*</w:t>
-      </w:r>
-      <w:r>
-        <w:t>Google Maps API</w:t>
-      </w:r>
-    </w:p>
-    <w:p>
-      <w:pPr>
-        <w:pStyle w:val="ListParagraph"/>
-        <w:numPr>
-          <w:ilvl w:val="1"/>
-          <w:numId w:val="1"/>
-        </w:numPr>
-      </w:pPr>
-      <w:r>
-        <w:t xml:space="preserve">Database should have </w:t>
-      </w:r>
-      <w:r>
-        <w:t xml:space="preserve">Java Script </w:t>
-      </w:r>
-      <w:r>
-        <w:t xml:space="preserve">function that merge sorts the Order List </w:t>
-      </w:r>
-    </w:p>
-    <w:p>
-      <w:pPr>
-        <w:pStyle w:val="ListParagraph"/>
-        <w:numPr>
-          <w:ilvl w:val="0"/>
-          <w:numId w:val="1"/>
-        </w:numPr>
-      </w:pPr>
-      <w:r>
-        <w:t>UI Design</w:t>
-      </w:r>
-    </w:p>
-    <w:p>
-      <w:pPr>
-        <w:pStyle w:val="ListParagraph"/>
-        <w:numPr>
-          <w:ilvl w:val="1"/>
-          <w:numId w:val="1"/>
-        </w:numPr>
-      </w:pPr>
-      <w:r>
-        <w:t xml:space="preserve">Prebuilt </w:t>
-      </w:r>
-      <w:r>
-        <w:t>UI theme in Android Studio, custom or a blend</w:t>
-      </w:r>
-    </w:p>
-    <w:p>
-      <w:pPr>
-        <w:pStyle w:val="ListParagraph"/>
-        <w:numPr>
-          <w:ilvl w:val="1"/>
-          <w:numId w:val="1"/>
-        </w:numPr>
-      </w:pPr>
-      <w:r>
-        <w:t>Home Page</w:t>
-      </w:r>
-    </w:p>
-    <w:p>
-      <w:pPr>
-        <w:pStyle w:val="ListParagraph"/>
-        <w:numPr>
-          <w:ilvl w:val="2"/>
-          <w:numId w:val="1"/>
-        </w:numPr>
-      </w:pPr>
-      <w:r>
-        <w:t>Log In</w:t>
-      </w:r>
-    </w:p>
-    <w:p>
-      <w:pPr>
-        <w:pStyle w:val="ListParagraph"/>
-        <w:numPr>
-          <w:ilvl w:val="2"/>
-          <w:numId w:val="1"/>
-        </w:numPr>
-      </w:pPr>
-      <w:r>
-        <w:t>Sign Up</w:t>
-      </w:r>
-    </w:p>
-    <w:p>
-      <w:pPr>
-        <w:pStyle w:val="ListParagraph"/>
-        <w:numPr>
-          <w:ilvl w:val="2"/>
-          <w:numId w:val="1"/>
-        </w:numPr>
-      </w:pPr>
-      <w:r>
-        <w:t>FAQ Board</w:t>
-      </w:r>
-    </w:p>
-    <w:p>
-      <w:pPr>
-        <w:pStyle w:val="ListParagraph"/>
-        <w:numPr>
-          <w:ilvl w:val="1"/>
-          <w:numId w:val="1"/>
-        </w:numPr>
-      </w:pPr>
-      <w:r>
-        <w:t>Login Page- consists form that is submitted to FireBase- Needs Encryption</w:t>
-      </w:r>
-    </w:p>
-    <w:p>
-      <w:pPr>
-        <w:pStyle w:val="ListParagraph"/>
-        <w:numPr>
-          <w:ilvl w:val="1"/>
-          <w:numId w:val="1"/>
-        </w:numPr>
-      </w:pPr>
-      <w:r>
-        <w:t>Navigation Bar</w:t>
-      </w:r>
-    </w:p>
-    <w:p>
-      <w:pPr>
-        <w:pStyle w:val="ListParagraph"/>
-        <w:numPr>
-          <w:ilvl w:val="2"/>
-          <w:numId w:val="1"/>
-        </w:numPr>
-      </w:pPr>
-      <w:r>
-        <w:t xml:space="preserve">Orderlist- navigates to Orderlist </w:t>
-      </w:r>
-      <w:r>
-        <w:t>page</w:t>
-      </w:r>
-    </w:p>
-    <w:p>
-      <w:pPr>
-        <w:pStyle w:val="ListParagraph"/>
-        <w:numPr>
-          <w:ilvl w:val="2"/>
-          <w:numId w:val="1"/>
-        </w:numPr>
-      </w:pPr>
-      <w:r>
-        <w:t>User Profile- navigates to the landing page</w:t>
-      </w:r>
-    </w:p>
-    <w:p>
-      <w:pPr>
-        <w:pStyle w:val="ListParagraph"/>
-        <w:numPr>
-          <w:ilvl w:val="2"/>
-          <w:numId w:val="1"/>
-        </w:numPr>
-      </w:pPr>
-      <w:r>
-        <w:t xml:space="preserve">Potential: MyBuyOrders page if there isn’t room for fragment on profile page </w:t>
-      </w:r>
-    </w:p>
-    <w:p>
-      <w:pPr>
-        <w:pStyle w:val="ListParagraph"/>
-        <w:numPr>
-          <w:ilvl w:val="1"/>
-          <w:numId w:val="1"/>
-        </w:numPr>
-      </w:pPr>
-      <w:r>
-        <w:t>Main Page</w:t>
-      </w:r>
-    </w:p>
-    <w:p>
-      <w:pPr>
-        <w:pStyle w:val="ListParagraph"/>
-        <w:numPr>
-          <w:ilvl w:val="2"/>
-          <w:numId w:val="1"/>
-        </w:numPr>
-      </w:pPr>
-      <w:r>
-        <w:t xml:space="preserve">Create a buy-order </w:t>
+      <w:r>
+        <w:t>amount (volume of product and cost)</w:t>
       </w:r>
     </w:p>
     <w:p>
@@ -292,7 +307,10 @@
         </w:numPr>
       </w:pPr>
       <w:r>
-        <w:t>Form which contains a list, location, contributors, amount (volume of product and cost)</w:t>
+        <w:t xml:space="preserve">Distribution- One person goes buys and </w:t>
+      </w:r>
+      <w:r>
+        <w:t>everyone meets at a location</w:t>
       </w:r>
     </w:p>
     <w:p>
@@ -304,10 +322,7 @@
         </w:numPr>
       </w:pPr>
       <w:r>
-        <w:t xml:space="preserve">Distribution- One person goes buys and </w:t>
-      </w:r>
-      <w:r>
-        <w:t>everyone meets at a location</w:t>
+        <w:t>Person who creates the buy-order specifies location for pickup.</w:t>
       </w:r>
     </w:p>
     <w:p>
@@ -319,7 +334,7 @@
         </w:numPr>
       </w:pPr>
       <w:r>
-        <w:t>Person who creates the buy-order specifies location for pickup.</w:t>
+        <w:t>Rating system for buy-order to maintain integrity</w:t>
       </w:r>
     </w:p>
     <w:p>
@@ -331,7 +346,7 @@
         </w:numPr>
       </w:pPr>
       <w:r>
-        <w:t>Rating system for buy-order to maintain integrity</w:t>
+        <w:t>(Potential) using a money pool for a transaction of buy-order</w:t>
       </w:r>
     </w:p>
     <w:p>
@@ -343,7 +358,10 @@
         </w:numPr>
       </w:pPr>
       <w:r>
-        <w:t>(Potential) using a money pool for a transaction of buy-order</w:t>
+        <w:t xml:space="preserve">(Potential) mimic credit system to maintain integrity of </w:t>
+      </w:r>
+      <w:r>
+        <w:t>the buy-order</w:t>
       </w:r>
     </w:p>
     <w:p>
@@ -355,10 +373,7 @@
         </w:numPr>
       </w:pPr>
       <w:r>
-        <w:t xml:space="preserve">(Potential) mimic credit system to maintain integrity of </w:t>
-      </w:r>
-      <w:r>
-        <w:t>the buy-order</w:t>
+        <w:t>Emails numerical code to each member in a group and buy-order creator has master list to check with</w:t>
       </w:r>
     </w:p>
     <w:p>
@@ -370,18 +385,6 @@
         </w:numPr>
       </w:pPr>
       <w:r>
-        <w:t>Emails numerical code to each member in a group and buy-order creator has master list to check with</w:t>
-      </w:r>
-    </w:p>
-    <w:p>
-      <w:pPr>
-        <w:pStyle w:val="ListParagraph"/>
-        <w:numPr>
-          <w:ilvl w:val="3"/>
-          <w:numId w:val="1"/>
-        </w:numPr>
-      </w:pPr>
-      <w:r>
         <w:t>Does 3 things:</w:t>
       </w:r>
     </w:p>
@@ -405,11 +408,9 @@
       <w:r>
         <w:t xml:space="preserve"> (</w:t>
       </w:r>
-      <w:proofErr w:type="gramStart"/>
-      <w:r>
-        <w:t>updates  backend</w:t>
-      </w:r>
-      <w:proofErr w:type="gramEnd"/>
+      <w:r>
+        <w:t>updates backend</w:t>
+      </w:r>
       <w:r>
         <w:t>)</w:t>
       </w:r>
@@ -954,7 +955,7 @@
       </w:pPr>
     </w:pPrDefault>
   </w:docDefaults>
-  <w:latentStyles w:defLockedState="0" w:defUIPriority="99" w:defSemiHidden="0" w:defUnhideWhenUsed="0" w:defQFormat="0" w:count="375">
+  <w:latentStyles w:defLockedState="0" w:defUIPriority="99" w:defSemiHidden="0" w:defUnhideWhenUsed="0" w:defQFormat="0" w:count="376">
     <w:lsdException w:name="Normal" w:uiPriority="0" w:qFormat="1"/>
     <w:lsdException w:name="heading 1" w:uiPriority="9" w:qFormat="1"/>
     <w:lsdException w:name="heading 2" w:semiHidden="1" w:uiPriority="9" w:unhideWhenUsed="1" w:qFormat="1"/>
@@ -1060,7 +1061,6 @@
     <w:lsdException w:name="HTML Sample" w:semiHidden="1" w:unhideWhenUsed="1"/>
     <w:lsdException w:name="HTML Typewriter" w:semiHidden="1" w:unhideWhenUsed="1"/>
     <w:lsdException w:name="HTML Variable" w:semiHidden="1" w:unhideWhenUsed="1"/>
-    <w:lsdException w:name="Normal Table" w:semiHidden="1" w:unhideWhenUsed="1"/>
     <w:lsdException w:name="annotation subject" w:semiHidden="1" w:unhideWhenUsed="1"/>
     <w:lsdException w:name="No List" w:semiHidden="1" w:unhideWhenUsed="1"/>
     <w:lsdException w:name="Outline List 1" w:semiHidden="1" w:unhideWhenUsed="1"/>
@@ -1107,10 +1107,8 @@
     <w:lsdException w:name="Table Subtle 2" w:semiHidden="1" w:unhideWhenUsed="1"/>
     <w:lsdException w:name="Table Web 1" w:semiHidden="1" w:unhideWhenUsed="1"/>
     <w:lsdException w:name="Table Web 2" w:semiHidden="1" w:unhideWhenUsed="1"/>
-    <w:lsdException w:name="Table Web 3" w:semiHidden="1" w:unhideWhenUsed="1"/>
     <w:lsdException w:name="Balloon Text" w:semiHidden="1" w:unhideWhenUsed="1"/>
     <w:lsdException w:name="Table Grid" w:uiPriority="39"/>
-    <w:lsdException w:name="Table Theme" w:semiHidden="1" w:unhideWhenUsed="1"/>
     <w:lsdException w:name="Placeholder Text" w:semiHidden="1"/>
     <w:lsdException w:name="No Spacing" w:uiPriority="1" w:qFormat="1"/>
     <w:lsdException w:name="Light Shading" w:uiPriority="60"/>
@@ -1330,6 +1328,7 @@
     <w:lsdException w:name="Smart Hyperlink" w:semiHidden="1" w:unhideWhenUsed="1"/>
     <w:lsdException w:name="Hashtag" w:semiHidden="1" w:unhideWhenUsed="1"/>
     <w:lsdException w:name="Unresolved Mention" w:semiHidden="1" w:unhideWhenUsed="1"/>
+    <w:lsdException w:name="Smart Link" w:semiHidden="1" w:unhideWhenUsed="1"/>
   </w:latentStyles>
   <w:style w:type="paragraph" w:default="1" w:styleId="Normal">
     <w:name w:val="Normal"/>

</xml_diff>

<commit_message>
Mockup Database data added, BuyLite Repo added to word document
</commit_message>
<xml_diff>
--- a/Mobile App Development Checklist.docx
+++ b/Mobile App Development Checklist.docx
@@ -24,278 +24,253 @@
         <w:t>falloodaboy</w:t>
       </w:r>
       <w:r>
-        <w:t>/U-Pitt-Mobile-Challenge -</w:t>
-      </w:r>
-      <w:proofErr w:type="spellStart"/>
-      <w:proofErr w:type="gramStart"/>
-      <w:r>
-        <w:t>branch:Zohaib</w:t>
-      </w:r>
-      <w:proofErr w:type="spellEnd"/>
-      <w:proofErr w:type="gramEnd"/>
-    </w:p>
-    <w:p>
-      <w:r>
-        <w:t xml:space="preserve">Repository: BulkBuyerV2 under </w:t>
-      </w:r>
-      <w:proofErr w:type="spellStart"/>
-      <w:r>
-        <w:t>IsaiahGlymour’s</w:t>
-      </w:r>
-      <w:proofErr w:type="spellEnd"/>
-      <w:r>
-        <w:t xml:space="preserve"> repository.</w:t>
-      </w:r>
-    </w:p>
-    <w:p>
-      <w:pPr>
-        <w:pStyle w:val="ListParagraph"/>
-        <w:numPr>
-          <w:ilvl w:val="0"/>
-          <w:numId w:val="1"/>
-        </w:numPr>
-      </w:pPr>
-      <w:r>
-        <w:t>External Dependencies</w:t>
-      </w:r>
-    </w:p>
-    <w:p>
-      <w:pPr>
-        <w:pStyle w:val="ListParagraph"/>
-        <w:numPr>
-          <w:ilvl w:val="1"/>
-          <w:numId w:val="1"/>
-        </w:numPr>
-      </w:pPr>
-      <w:r>
-        <w:t>API Transaction -PayPal</w:t>
-      </w:r>
-    </w:p>
-    <w:p>
-      <w:pPr>
-        <w:pStyle w:val="ListParagraph"/>
-        <w:numPr>
-          <w:ilvl w:val="1"/>
-          <w:numId w:val="1"/>
-        </w:numPr>
-      </w:pPr>
-      <w:r>
-        <w:t>FireBas</w:t>
-      </w:r>
-      <w:r>
-        <w:t xml:space="preserve">e Rules </w:t>
-      </w:r>
-    </w:p>
-    <w:p>
-      <w:pPr>
-        <w:pStyle w:val="ListParagraph"/>
-        <w:numPr>
-          <w:ilvl w:val="1"/>
-          <w:numId w:val="1"/>
-        </w:numPr>
-      </w:pPr>
-      <w:r>
-        <w:t>*</w:t>
-      </w:r>
-      <w:r>
-        <w:t>Google Maps API</w:t>
-      </w:r>
-    </w:p>
-    <w:p>
-      <w:pPr>
-        <w:pStyle w:val="ListParagraph"/>
-        <w:numPr>
-          <w:ilvl w:val="1"/>
-          <w:numId w:val="1"/>
-        </w:numPr>
-      </w:pPr>
-      <w:r>
-        <w:t xml:space="preserve">Database should have </w:t>
-      </w:r>
-      <w:r>
-        <w:t xml:space="preserve">Java Script </w:t>
-      </w:r>
-      <w:r>
-        <w:t xml:space="preserve">function that merge sorts the Order List </w:t>
-      </w:r>
-    </w:p>
-    <w:p>
-      <w:pPr>
-        <w:pStyle w:val="ListParagraph"/>
-        <w:numPr>
-          <w:ilvl w:val="0"/>
-          <w:numId w:val="1"/>
-        </w:numPr>
-      </w:pPr>
-      <w:r>
-        <w:t>UI Design</w:t>
-      </w:r>
-    </w:p>
-    <w:p>
-      <w:pPr>
-        <w:pStyle w:val="ListParagraph"/>
-        <w:numPr>
-          <w:ilvl w:val="1"/>
-          <w:numId w:val="1"/>
-        </w:numPr>
-      </w:pPr>
-      <w:r>
-        <w:t xml:space="preserve">Prebuilt </w:t>
-      </w:r>
-      <w:r>
-        <w:t>UI theme in Android Studio, custom or a blend</w:t>
-      </w:r>
-    </w:p>
-    <w:p>
-      <w:pPr>
-        <w:pStyle w:val="ListParagraph"/>
-        <w:numPr>
-          <w:ilvl w:val="1"/>
-          <w:numId w:val="1"/>
-        </w:numPr>
-      </w:pPr>
-      <w:r>
-        <w:t>Home Page</w:t>
-      </w:r>
-    </w:p>
-    <w:p>
-      <w:pPr>
-        <w:pStyle w:val="ListParagraph"/>
-        <w:numPr>
-          <w:ilvl w:val="2"/>
-          <w:numId w:val="1"/>
-        </w:numPr>
-      </w:pPr>
-      <w:r>
-        <w:t>Log In</w:t>
-      </w:r>
-    </w:p>
-    <w:p>
-      <w:pPr>
-        <w:pStyle w:val="ListParagraph"/>
-        <w:numPr>
-          <w:ilvl w:val="2"/>
-          <w:numId w:val="1"/>
-        </w:numPr>
-      </w:pPr>
-      <w:r>
-        <w:t>Sign Up</w:t>
-      </w:r>
-    </w:p>
-    <w:p>
-      <w:pPr>
-        <w:pStyle w:val="ListParagraph"/>
-        <w:numPr>
-          <w:ilvl w:val="2"/>
-          <w:numId w:val="1"/>
-        </w:numPr>
-      </w:pPr>
-      <w:r>
-        <w:t>FAQ Board</w:t>
-      </w:r>
-    </w:p>
-    <w:p>
-      <w:pPr>
-        <w:pStyle w:val="ListParagraph"/>
-        <w:numPr>
-          <w:ilvl w:val="1"/>
-          <w:numId w:val="1"/>
-        </w:numPr>
-      </w:pPr>
-      <w:r>
-        <w:t>Login Page- consists form that is submitted to FireBase- Needs Encryption</w:t>
-      </w:r>
-    </w:p>
-    <w:p>
-      <w:pPr>
-        <w:pStyle w:val="ListParagraph"/>
-        <w:numPr>
-          <w:ilvl w:val="1"/>
-          <w:numId w:val="1"/>
-        </w:numPr>
-      </w:pPr>
-      <w:r>
-        <w:t>Navigation Bar</w:t>
-      </w:r>
-    </w:p>
-    <w:p>
-      <w:pPr>
-        <w:pStyle w:val="ListParagraph"/>
-        <w:numPr>
-          <w:ilvl w:val="2"/>
-          <w:numId w:val="1"/>
-        </w:numPr>
-      </w:pPr>
-      <w:r>
-        <w:t xml:space="preserve">Orderlist- navigates to Orderlist </w:t>
-      </w:r>
-      <w:r>
-        <w:t>page</w:t>
-      </w:r>
-    </w:p>
-    <w:p>
-      <w:pPr>
-        <w:pStyle w:val="ListParagraph"/>
-        <w:numPr>
-          <w:ilvl w:val="2"/>
-          <w:numId w:val="1"/>
-        </w:numPr>
-      </w:pPr>
-      <w:r>
-        <w:t>User Profile- navigates to the landing page</w:t>
-      </w:r>
-    </w:p>
-    <w:p>
-      <w:pPr>
-        <w:pStyle w:val="ListParagraph"/>
-        <w:numPr>
-          <w:ilvl w:val="2"/>
-          <w:numId w:val="1"/>
-        </w:numPr>
-      </w:pPr>
-      <w:r>
-        <w:t xml:space="preserve">Potential: MyBuyOrders page if there isn’t room for fragment on profile page </w:t>
-      </w:r>
-    </w:p>
-    <w:p>
-      <w:pPr>
-        <w:pStyle w:val="ListParagraph"/>
-        <w:numPr>
-          <w:ilvl w:val="1"/>
-          <w:numId w:val="1"/>
-        </w:numPr>
-      </w:pPr>
-      <w:r>
-        <w:t>Main Page</w:t>
-      </w:r>
-    </w:p>
-    <w:p>
-      <w:pPr>
-        <w:pStyle w:val="ListParagraph"/>
-        <w:numPr>
-          <w:ilvl w:val="2"/>
-          <w:numId w:val="1"/>
-        </w:numPr>
-      </w:pPr>
-      <w:r>
-        <w:t xml:space="preserve">Create a buy-order </w:t>
-      </w:r>
-    </w:p>
-    <w:p>
-      <w:pPr>
-        <w:pStyle w:val="ListParagraph"/>
-        <w:numPr>
-          <w:ilvl w:val="3"/>
-          <w:numId w:val="1"/>
-        </w:numPr>
-      </w:pPr>
-      <w:r>
-        <w:t xml:space="preserve">Form which contains a list, location, contributors, </w:t>
+        <w:t>/U-Pitt-Mobile-Challenge -branch:Zohaib</w:t>
+      </w:r>
+    </w:p>
+    <w:p>
+      <w:r>
+        <w:t>Active project repo: BuyLite</w:t>
       </w:r>
       <w:bookmarkStart w:id="0" w:name="_GoBack"/>
       <w:bookmarkEnd w:id="0"/>
-      <w:r>
-        <w:t>amount (volume of product and cost)</w:t>
+    </w:p>
+    <w:p>
+      <w:r>
+        <w:t>Repository: BulkBuyerV2 under IsaiahGlymour’s repository.</w:t>
+      </w:r>
+    </w:p>
+    <w:p>
+      <w:pPr>
+        <w:pStyle w:val="ListParagraph"/>
+        <w:numPr>
+          <w:ilvl w:val="0"/>
+          <w:numId w:val="1"/>
+        </w:numPr>
+      </w:pPr>
+      <w:r>
+        <w:t>External Dependencies</w:t>
+      </w:r>
+    </w:p>
+    <w:p>
+      <w:pPr>
+        <w:pStyle w:val="ListParagraph"/>
+        <w:numPr>
+          <w:ilvl w:val="1"/>
+          <w:numId w:val="1"/>
+        </w:numPr>
+      </w:pPr>
+      <w:r>
+        <w:t>API Transaction -PayPal</w:t>
+      </w:r>
+    </w:p>
+    <w:p>
+      <w:pPr>
+        <w:pStyle w:val="ListParagraph"/>
+        <w:numPr>
+          <w:ilvl w:val="1"/>
+          <w:numId w:val="1"/>
+        </w:numPr>
+      </w:pPr>
+      <w:r>
+        <w:t>FireBas</w:t>
+      </w:r>
+      <w:r>
+        <w:t xml:space="preserve">e Rules </w:t>
+      </w:r>
+    </w:p>
+    <w:p>
+      <w:pPr>
+        <w:pStyle w:val="ListParagraph"/>
+        <w:numPr>
+          <w:ilvl w:val="1"/>
+          <w:numId w:val="1"/>
+        </w:numPr>
+      </w:pPr>
+      <w:r>
+        <w:t>*</w:t>
+      </w:r>
+      <w:r>
+        <w:t>Google Maps API</w:t>
+      </w:r>
+    </w:p>
+    <w:p>
+      <w:pPr>
+        <w:pStyle w:val="ListParagraph"/>
+        <w:numPr>
+          <w:ilvl w:val="1"/>
+          <w:numId w:val="1"/>
+        </w:numPr>
+      </w:pPr>
+      <w:r>
+        <w:t xml:space="preserve">Database should have </w:t>
+      </w:r>
+      <w:r>
+        <w:t xml:space="preserve">Java Script </w:t>
+      </w:r>
+      <w:r>
+        <w:t xml:space="preserve">function that merge sorts the Order List </w:t>
+      </w:r>
+    </w:p>
+    <w:p>
+      <w:pPr>
+        <w:pStyle w:val="ListParagraph"/>
+        <w:numPr>
+          <w:ilvl w:val="0"/>
+          <w:numId w:val="1"/>
+        </w:numPr>
+      </w:pPr>
+      <w:r>
+        <w:t>UI Design</w:t>
+      </w:r>
+    </w:p>
+    <w:p>
+      <w:pPr>
+        <w:pStyle w:val="ListParagraph"/>
+        <w:numPr>
+          <w:ilvl w:val="1"/>
+          <w:numId w:val="1"/>
+        </w:numPr>
+      </w:pPr>
+      <w:r>
+        <w:t xml:space="preserve">Prebuilt </w:t>
+      </w:r>
+      <w:r>
+        <w:t>UI theme in Android Studio, custom or a blend</w:t>
+      </w:r>
+    </w:p>
+    <w:p>
+      <w:pPr>
+        <w:pStyle w:val="ListParagraph"/>
+        <w:numPr>
+          <w:ilvl w:val="1"/>
+          <w:numId w:val="1"/>
+        </w:numPr>
+      </w:pPr>
+      <w:r>
+        <w:t>Home Page</w:t>
+      </w:r>
+    </w:p>
+    <w:p>
+      <w:pPr>
+        <w:pStyle w:val="ListParagraph"/>
+        <w:numPr>
+          <w:ilvl w:val="2"/>
+          <w:numId w:val="1"/>
+        </w:numPr>
+      </w:pPr>
+      <w:r>
+        <w:t>Log In</w:t>
+      </w:r>
+    </w:p>
+    <w:p>
+      <w:pPr>
+        <w:pStyle w:val="ListParagraph"/>
+        <w:numPr>
+          <w:ilvl w:val="2"/>
+          <w:numId w:val="1"/>
+        </w:numPr>
+      </w:pPr>
+      <w:r>
+        <w:t>Sign Up</w:t>
+      </w:r>
+    </w:p>
+    <w:p>
+      <w:pPr>
+        <w:pStyle w:val="ListParagraph"/>
+        <w:numPr>
+          <w:ilvl w:val="2"/>
+          <w:numId w:val="1"/>
+        </w:numPr>
+      </w:pPr>
+      <w:r>
+        <w:t>FAQ Board</w:t>
+      </w:r>
+    </w:p>
+    <w:p>
+      <w:pPr>
+        <w:pStyle w:val="ListParagraph"/>
+        <w:numPr>
+          <w:ilvl w:val="1"/>
+          <w:numId w:val="1"/>
+        </w:numPr>
+      </w:pPr>
+      <w:r>
+        <w:t>Login Page- consists form that is submitted to FireBase- Needs Encryption</w:t>
+      </w:r>
+    </w:p>
+    <w:p>
+      <w:pPr>
+        <w:pStyle w:val="ListParagraph"/>
+        <w:numPr>
+          <w:ilvl w:val="1"/>
+          <w:numId w:val="1"/>
+        </w:numPr>
+      </w:pPr>
+      <w:r>
+        <w:t>Navigation Bar</w:t>
+      </w:r>
+    </w:p>
+    <w:p>
+      <w:pPr>
+        <w:pStyle w:val="ListParagraph"/>
+        <w:numPr>
+          <w:ilvl w:val="2"/>
+          <w:numId w:val="1"/>
+        </w:numPr>
+      </w:pPr>
+      <w:r>
+        <w:t xml:space="preserve">Orderlist- navigates to Orderlist </w:t>
+      </w:r>
+      <w:r>
+        <w:t>page</w:t>
+      </w:r>
+    </w:p>
+    <w:p>
+      <w:pPr>
+        <w:pStyle w:val="ListParagraph"/>
+        <w:numPr>
+          <w:ilvl w:val="2"/>
+          <w:numId w:val="1"/>
+        </w:numPr>
+      </w:pPr>
+      <w:r>
+        <w:t>User Profile- navigates to the landing page</w:t>
+      </w:r>
+    </w:p>
+    <w:p>
+      <w:pPr>
+        <w:pStyle w:val="ListParagraph"/>
+        <w:numPr>
+          <w:ilvl w:val="2"/>
+          <w:numId w:val="1"/>
+        </w:numPr>
+      </w:pPr>
+      <w:r>
+        <w:t xml:space="preserve">Potential: MyBuyOrders page if there isn’t room for fragment on profile page </w:t>
+      </w:r>
+    </w:p>
+    <w:p>
+      <w:pPr>
+        <w:pStyle w:val="ListParagraph"/>
+        <w:numPr>
+          <w:ilvl w:val="1"/>
+          <w:numId w:val="1"/>
+        </w:numPr>
+      </w:pPr>
+      <w:r>
+        <w:t>Main Page</w:t>
+      </w:r>
+    </w:p>
+    <w:p>
+      <w:pPr>
+        <w:pStyle w:val="ListParagraph"/>
+        <w:numPr>
+          <w:ilvl w:val="2"/>
+          <w:numId w:val="1"/>
+        </w:numPr>
+      </w:pPr>
+      <w:r>
+        <w:t xml:space="preserve">Create a buy-order </w:t>
       </w:r>
     </w:p>
     <w:p>
@@ -307,6 +282,18 @@
         </w:numPr>
       </w:pPr>
       <w:r>
+        <w:t>Form which contains a list, location, contributors, amount (volume of product and cost)</w:t>
+      </w:r>
+    </w:p>
+    <w:p>
+      <w:pPr>
+        <w:pStyle w:val="ListParagraph"/>
+        <w:numPr>
+          <w:ilvl w:val="3"/>
+          <w:numId w:val="1"/>
+        </w:numPr>
+      </w:pPr>
+      <w:r>
         <w:t xml:space="preserve">Distribution- One person goes buys and </w:t>
       </w:r>
       <w:r>
@@ -541,6 +528,7 @@
         </w:numPr>
       </w:pPr>
       <w:r>
+        <w:lastRenderedPageBreak/>
         <w:t xml:space="preserve">Upload picture onto the app </w:t>
       </w:r>
       <w:r>
@@ -556,7 +544,6 @@
         </w:numPr>
       </w:pPr>
       <w:r>
-        <w:lastRenderedPageBreak/>
         <w:t xml:space="preserve">Email, phone number and Location to help prevent scammers </w:t>
       </w:r>
     </w:p>
@@ -1061,6 +1048,7 @@
     <w:lsdException w:name="HTML Sample" w:semiHidden="1" w:unhideWhenUsed="1"/>
     <w:lsdException w:name="HTML Typewriter" w:semiHidden="1" w:unhideWhenUsed="1"/>
     <w:lsdException w:name="HTML Variable" w:semiHidden="1" w:unhideWhenUsed="1"/>
+    <w:lsdException w:name="Normal Table" w:semiHidden="1" w:unhideWhenUsed="1"/>
     <w:lsdException w:name="annotation subject" w:semiHidden="1" w:unhideWhenUsed="1"/>
     <w:lsdException w:name="No List" w:semiHidden="1" w:unhideWhenUsed="1"/>
     <w:lsdException w:name="Outline List 1" w:semiHidden="1" w:unhideWhenUsed="1"/>
@@ -1107,8 +1095,10 @@
     <w:lsdException w:name="Table Subtle 2" w:semiHidden="1" w:unhideWhenUsed="1"/>
     <w:lsdException w:name="Table Web 1" w:semiHidden="1" w:unhideWhenUsed="1"/>
     <w:lsdException w:name="Table Web 2" w:semiHidden="1" w:unhideWhenUsed="1"/>
+    <w:lsdException w:name="Table Web 3" w:semiHidden="1" w:unhideWhenUsed="1"/>
     <w:lsdException w:name="Balloon Text" w:semiHidden="1" w:unhideWhenUsed="1"/>
     <w:lsdException w:name="Table Grid" w:uiPriority="39"/>
+    <w:lsdException w:name="Table Theme" w:semiHidden="1" w:unhideWhenUsed="1"/>
     <w:lsdException w:name="Placeholder Text" w:semiHidden="1"/>
     <w:lsdException w:name="No Spacing" w:uiPriority="1" w:qFormat="1"/>
     <w:lsdException w:name="Light Shading" w:uiPriority="60"/>

</xml_diff>

<commit_message>
Updated checklist with objectives
</commit_message>
<xml_diff>
--- a/Mobile App Development Checklist.docx
+++ b/Mobile App Development Checklist.docx
@@ -292,6 +292,18 @@
         </w:numPr>
       </w:pPr>
       <w:r>
+        <w:t>Hover plus button to create buy order which launches CreateBuyOrder activity</w:t>
+      </w:r>
+    </w:p>
+    <w:p>
+      <w:pPr>
+        <w:pStyle w:val="ListParagraph"/>
+        <w:numPr>
+          <w:ilvl w:val="3"/>
+          <w:numId w:val="1"/>
+        </w:numPr>
+      </w:pPr>
+      <w:r>
         <w:t xml:space="preserve">Distribution- One person goes buys and </w:t>
       </w:r>
       <w:r>
@@ -499,6 +511,7 @@
         </w:numPr>
       </w:pPr>
       <w:r>
+        <w:lastRenderedPageBreak/>
         <w:t>Token generated for host and members of each buy-order</w:t>
       </w:r>
     </w:p>
@@ -526,7 +539,6 @@
         </w:numPr>
       </w:pPr>
       <w:r>
-        <w:lastRenderedPageBreak/>
         <w:t xml:space="preserve">Upload picture onto the app </w:t>
       </w:r>
       <w:r>
@@ -755,12 +767,41 @@
       <w:pPr>
         <w:pStyle w:val="ListParagraph"/>
         <w:numPr>
+          <w:ilvl w:val="5"/>
+          <w:numId w:val="1"/>
+        </w:numPr>
+        <w:ind w:left="1800"/>
+      </w:pPr>
+      <w:r>
+        <w:t xml:space="preserve">My </w:t>
+      </w:r>
+      <w:r>
+        <w:t>Profile Page</w:t>
+      </w:r>
+    </w:p>
+    <w:p>
+      <w:pPr>
+        <w:pStyle w:val="ListParagraph"/>
+        <w:numPr>
           <w:ilvl w:val="2"/>
           <w:numId w:val="1"/>
         </w:numPr>
       </w:pPr>
       <w:r>
-        <w:t xml:space="preserve">Home Page </w:t>
+        <w:t>Update email, username, change or add photo</w:t>
+      </w:r>
+      <w:r>
+        <w:t>, invites</w:t>
+      </w:r>
+      <w:r>
+        <w:t xml:space="preserve"> *</w:t>
+      </w:r>
+      <w:r>
+        <w:rPr>
+          <w:b/>
+          <w:bCs/>
+        </w:rPr>
+        <w:t>relies on Outward Profile page*</w:t>
       </w:r>
     </w:p>
     <w:p>
@@ -772,130 +813,173 @@
         </w:numPr>
       </w:pPr>
       <w:r>
-        <w:t>Isiah:</w:t>
-      </w:r>
-    </w:p>
-    <w:p>
-      <w:pPr>
-        <w:pStyle w:val="ListParagraph"/>
-        <w:numPr>
-          <w:ilvl w:val="2"/>
-          <w:numId w:val="1"/>
-        </w:numPr>
-      </w:pPr>
-      <w:r>
-        <w:t>Profile Page</w:t>
-      </w:r>
-    </w:p>
-    <w:p>
-      <w:pPr>
-        <w:pStyle w:val="ListParagraph"/>
-        <w:numPr>
-          <w:ilvl w:val="2"/>
-          <w:numId w:val="1"/>
-        </w:numPr>
-      </w:pPr>
-      <w:r>
-        <w:t>Landing Page</w:t>
-      </w:r>
-    </w:p>
-    <w:p>
-      <w:pPr>
-        <w:pStyle w:val="ListParagraph"/>
-        <w:numPr>
-          <w:ilvl w:val="3"/>
-          <w:numId w:val="1"/>
-        </w:numPr>
-      </w:pPr>
-      <w:r>
-        <w:t>SStructure:</w:t>
-      </w:r>
-    </w:p>
-    <w:p>
-      <w:pPr>
-        <w:pStyle w:val="ListParagraph"/>
-        <w:numPr>
-          <w:ilvl w:val="4"/>
-          <w:numId w:val="1"/>
-        </w:numPr>
-      </w:pPr>
-      <w:r>
-        <w:t>Header-app name</w:t>
-      </w:r>
-    </w:p>
-    <w:p>
-      <w:pPr>
-        <w:pStyle w:val="ListParagraph"/>
-        <w:numPr>
-          <w:ilvl w:val="4"/>
-          <w:numId w:val="1"/>
-        </w:numPr>
-      </w:pPr>
-      <w:r>
-        <w:t>Tab layout- three tabs</w:t>
-      </w:r>
-    </w:p>
-    <w:p>
-      <w:pPr>
-        <w:pStyle w:val="ListParagraph"/>
-        <w:numPr>
-          <w:ilvl w:val="5"/>
-          <w:numId w:val="1"/>
-        </w:numPr>
-      </w:pPr>
-      <w:r>
-        <w:t>Tab one: buyorder list fragments</w:t>
-      </w:r>
-    </w:p>
-    <w:p>
-      <w:pPr>
-        <w:pStyle w:val="ListParagraph"/>
-        <w:numPr>
-          <w:ilvl w:val="6"/>
-          <w:numId w:val="1"/>
-        </w:numPr>
-      </w:pPr>
-      <w:r>
-        <w:t>- every buyorder in the database</w:t>
-      </w:r>
-    </w:p>
-    <w:p>
-      <w:pPr>
-        <w:pStyle w:val="ListParagraph"/>
-        <w:numPr>
-          <w:ilvl w:val="5"/>
-          <w:numId w:val="1"/>
-        </w:numPr>
-      </w:pPr>
-      <w:r>
-        <w:t>Profile Page</w:t>
-      </w:r>
-    </w:p>
-    <w:p>
-      <w:pPr>
-        <w:pStyle w:val="ListParagraph"/>
-        <w:numPr>
-          <w:ilvl w:val="5"/>
-          <w:numId w:val="1"/>
-        </w:numPr>
-      </w:pPr>
-      <w:r>
-        <w:t>User’s buy orders</w:t>
-      </w:r>
-    </w:p>
-    <w:p>
-      <w:pPr>
-        <w:pStyle w:val="ListParagraph"/>
-        <w:numPr>
-          <w:ilvl w:val="6"/>
-          <w:numId w:val="1"/>
-        </w:numPr>
-      </w:pPr>
-      <w:r>
-        <w:t>Contains create buy order button</w:t>
+        <w:t>Configure Firebase rules for data storage</w:t>
+      </w:r>
+      <w:r>
+        <w:t xml:space="preserve"> (test)</w:t>
+      </w:r>
+    </w:p>
+    <w:p>
+      <w:pPr>
+        <w:pStyle w:val="ListParagraph"/>
+        <w:numPr>
+          <w:ilvl w:val="1"/>
+          <w:numId w:val="1"/>
+        </w:numPr>
+      </w:pPr>
+      <w:r>
+        <w:t>Google Maps for location button on CreateBuyOrder activity</w:t>
+      </w:r>
+    </w:p>
+    <w:p>
+      <w:pPr>
+        <w:pStyle w:val="ListParagraph"/>
+        <w:numPr>
+          <w:ilvl w:val="1"/>
+          <w:numId w:val="1"/>
+        </w:numPr>
+      </w:pPr>
+      <w:r>
+        <w:t>CreateBuyOrder should properly write to the database</w:t>
       </w:r>
       <w:bookmarkStart w:id="0" w:name="_GoBack"/>
       <w:bookmarkEnd w:id="0"/>
+    </w:p>
+    <w:p>
+      <w:pPr>
+        <w:pStyle w:val="ListParagraph"/>
+        <w:numPr>
+          <w:ilvl w:val="1"/>
+          <w:numId w:val="1"/>
+        </w:numPr>
+      </w:pPr>
+      <w:r>
+        <w:t>Isiah:</w:t>
+      </w:r>
+    </w:p>
+    <w:p>
+      <w:pPr>
+        <w:pStyle w:val="ListParagraph"/>
+        <w:numPr>
+          <w:ilvl w:val="2"/>
+          <w:numId w:val="1"/>
+        </w:numPr>
+      </w:pPr>
+      <w:r>
+        <w:t>MyBuyOrders page</w:t>
+      </w:r>
+    </w:p>
+    <w:p>
+      <w:pPr>
+        <w:pStyle w:val="ListParagraph"/>
+        <w:numPr>
+          <w:ilvl w:val="3"/>
+          <w:numId w:val="1"/>
+        </w:numPr>
+      </w:pPr>
+      <w:r>
+        <w:t xml:space="preserve">List of OrderListItems </w:t>
+      </w:r>
+    </w:p>
+    <w:p>
+      <w:pPr>
+        <w:pStyle w:val="ListParagraph"/>
+        <w:numPr>
+          <w:ilvl w:val="4"/>
+          <w:numId w:val="1"/>
+        </w:numPr>
+      </w:pPr>
+      <w:r>
+        <w:t xml:space="preserve">Clicking on one will launch new activity which would show full details </w:t>
+      </w:r>
+      <w:r>
+        <w:t>of the BuyOrder</w:t>
+      </w:r>
+    </w:p>
+    <w:p>
+      <w:pPr>
+        <w:pStyle w:val="ListParagraph"/>
+        <w:numPr>
+          <w:ilvl w:val="5"/>
+          <w:numId w:val="1"/>
+        </w:numPr>
+      </w:pPr>
+      <w:r>
+        <w:t>Location, items, members, open or closed</w:t>
+      </w:r>
+    </w:p>
+    <w:p>
+      <w:pPr>
+        <w:pStyle w:val="ListParagraph"/>
+        <w:numPr>
+          <w:ilvl w:val="2"/>
+          <w:numId w:val="1"/>
+        </w:numPr>
+      </w:pPr>
+      <w:r>
+        <w:t>Search User Profile Page</w:t>
+      </w:r>
+    </w:p>
+    <w:p>
+      <w:pPr>
+        <w:pStyle w:val="ListParagraph"/>
+        <w:numPr>
+          <w:ilvl w:val="3"/>
+          <w:numId w:val="1"/>
+        </w:numPr>
+      </w:pPr>
+      <w:r>
+        <w:t>Added to the landing page tablayout</w:t>
+      </w:r>
+    </w:p>
+    <w:p>
+      <w:pPr>
+        <w:pStyle w:val="ListParagraph"/>
+        <w:numPr>
+          <w:ilvl w:val="3"/>
+          <w:numId w:val="1"/>
+        </w:numPr>
+      </w:pPr>
+      <w:r>
+        <w:t>List of users</w:t>
+      </w:r>
+      <w:r>
+        <w:t xml:space="preserve"> which are filterable</w:t>
+      </w:r>
+    </w:p>
+    <w:p>
+      <w:pPr>
+        <w:pStyle w:val="ListParagraph"/>
+        <w:numPr>
+          <w:ilvl w:val="2"/>
+          <w:numId w:val="1"/>
+        </w:numPr>
+      </w:pPr>
+      <w:r>
+        <w:t>Outward profile page</w:t>
+      </w:r>
+    </w:p>
+    <w:p>
+      <w:pPr>
+        <w:pStyle w:val="ListParagraph"/>
+        <w:numPr>
+          <w:ilvl w:val="3"/>
+          <w:numId w:val="1"/>
+        </w:numPr>
+      </w:pPr>
+      <w:r>
+        <w:t>Activity which displays basic user info and accepts invites.</w:t>
+      </w:r>
+      <w:r>
+        <w:t xml:space="preserve"> *</w:t>
+      </w:r>
+      <w:r>
+        <w:rPr>
+          <w:b/>
+          <w:bCs/>
+        </w:rPr>
+        <w:t>relies on My Profile page*</w:t>
+      </w:r>
     </w:p>
     <w:p>
       <w:pPr>

</xml_diff>